<commit_message>
add Jordan's stuff to report
</commit_message>
<xml_diff>
--- a/EscapeFromTurlingtonDesign.docx
+++ b/EscapeFromTurlingtonDesign.docx
@@ -9,13 +9,15 @@
           <w:rFonts w:ascii="Times New Roman" w:hAnsi="Times New Roman" w:cs="Times New Roman"/>
           <w:sz w:val="24"/>
           <w:szCs w:val="24"/>
-        </w:rPr>
-      </w:pPr>
-      <w:r>
-        <w:rPr>
-          <w:rFonts w:ascii="Times New Roman" w:hAnsi="Times New Roman" w:cs="Times New Roman"/>
-          <w:sz w:val="24"/>
-          <w:szCs w:val="24"/>
+          <w:lang w:val="es-UY"/>
+        </w:rPr>
+      </w:pPr>
+      <w:r>
+        <w:rPr>
+          <w:rFonts w:ascii="Times New Roman" w:hAnsi="Times New Roman" w:cs="Times New Roman"/>
+          <w:sz w:val="24"/>
+          <w:szCs w:val="24"/>
+          <w:lang w:val="es-UY"/>
         </w:rPr>
         <w:t>Jeremy Cruz, Jordan Le</w:t>
       </w:r>
@@ -27,16 +29,80 @@
           <w:rFonts w:ascii="Times New Roman" w:hAnsi="Times New Roman" w:cs="Times New Roman"/>
           <w:sz w:val="40"/>
           <w:szCs w:val="40"/>
-        </w:rPr>
-      </w:pPr>
+          <w:lang w:val="es-UY"/>
+        </w:rPr>
+      </w:pPr>
+      <w:proofErr w:type="spellStart"/>
       <w:r>
         <w:rPr>
           <w:rFonts w:ascii="Times New Roman" w:hAnsi="Times New Roman" w:cs="Times New Roman"/>
           <w:sz w:val="40"/>
           <w:szCs w:val="40"/>
-        </w:rPr>
-        <w:t>Scary Maze Design Document</w:t>
-      </w:r>
+          <w:lang w:val="es-UY"/>
+        </w:rPr>
+        <w:t>Scary</w:t>
+      </w:r>
+      <w:proofErr w:type="spellEnd"/>
+      <w:r>
+        <w:rPr>
+          <w:rFonts w:ascii="Times New Roman" w:hAnsi="Times New Roman" w:cs="Times New Roman"/>
+          <w:sz w:val="40"/>
+          <w:szCs w:val="40"/>
+          <w:lang w:val="es-UY"/>
+        </w:rPr>
+        <w:t xml:space="preserve"> </w:t>
+      </w:r>
+      <w:proofErr w:type="spellStart"/>
+      <w:r>
+        <w:rPr>
+          <w:rFonts w:ascii="Times New Roman" w:hAnsi="Times New Roman" w:cs="Times New Roman"/>
+          <w:sz w:val="40"/>
+          <w:szCs w:val="40"/>
+          <w:lang w:val="es-UY"/>
+        </w:rPr>
+        <w:t>Maze</w:t>
+      </w:r>
+      <w:proofErr w:type="spellEnd"/>
+      <w:r>
+        <w:rPr>
+          <w:rFonts w:ascii="Times New Roman" w:hAnsi="Times New Roman" w:cs="Times New Roman"/>
+          <w:sz w:val="40"/>
+          <w:szCs w:val="40"/>
+          <w:lang w:val="es-UY"/>
+        </w:rPr>
+        <w:t xml:space="preserve"> </w:t>
+      </w:r>
+      <w:proofErr w:type="spellStart"/>
+      <w:r>
+        <w:rPr>
+          <w:rFonts w:ascii="Times New Roman" w:hAnsi="Times New Roman" w:cs="Times New Roman"/>
+          <w:sz w:val="40"/>
+          <w:szCs w:val="40"/>
+          <w:lang w:val="es-UY"/>
+        </w:rPr>
+        <w:t>Design</w:t>
+      </w:r>
+      <w:proofErr w:type="spellEnd"/>
+      <w:r>
+        <w:rPr>
+          <w:rFonts w:ascii="Times New Roman" w:hAnsi="Times New Roman" w:cs="Times New Roman"/>
+          <w:sz w:val="40"/>
+          <w:szCs w:val="40"/>
+          <w:lang w:val="es-UY"/>
+        </w:rPr>
+        <w:t xml:space="preserve"> </w:t>
+      </w:r>
+      <w:proofErr w:type="spellStart"/>
+      <w:r>
+        <w:rPr>
+          <w:rFonts w:ascii="Times New Roman" w:hAnsi="Times New Roman" w:cs="Times New Roman"/>
+          <w:sz w:val="40"/>
+          <w:szCs w:val="40"/>
+          <w:lang w:val="es-UY"/>
+        </w:rPr>
+        <w:t>Document</w:t>
+      </w:r>
+      <w:proofErr w:type="spellEnd"/>
     </w:p>
     <w:p>
       <w:pPr>
@@ -95,16 +161,21 @@
       </w:pPr>
       <w:r>
         <w:rPr>
-          <w:rFonts w:ascii="Times New Roman" w:hAnsi="Times New Roman" w:cs="Times New Roman"/>
           <w:noProof/>
+        </w:rPr>
+        <w:t xml:space="preserve"> </w:t>
+      </w:r>
+      <w:r>
+        <w:rPr>
+          <w:rFonts w:ascii="Times New Roman" w:hAnsi="Times New Roman" w:cs="Times New Roman"/>
           <w:sz w:val="24"/>
           <w:szCs w:val="24"/>
         </w:rPr>
         <w:drawing>
-          <wp:inline distT="0" distB="0" distL="0" distR="0" wp14:anchorId="66C184C9" wp14:editId="63B39D72">
-            <wp:extent cx="5124713" cy="4007056"/>
+          <wp:inline distT="0" distB="0" distL="0" distR="0" wp14:anchorId="518F45E7" wp14:editId="44917680">
+            <wp:extent cx="4905375" cy="3967221"/>
             <wp:effectExtent l="0" t="0" r="0" b="0"/>
-            <wp:docPr id="1" name="Picture 1"/>
+            <wp:docPr id="5" name="Picture 5"/>
             <wp:cNvGraphicFramePr>
               <a:graphicFrameLocks xmlns:a="http://schemas.openxmlformats.org/drawingml/2006/main" noChangeAspect="1"/>
             </wp:cNvGraphicFramePr>
@@ -112,17 +183,11 @@
               <a:graphicData uri="http://schemas.openxmlformats.org/drawingml/2006/picture">
                 <pic:pic xmlns:pic="http://schemas.openxmlformats.org/drawingml/2006/picture">
                   <pic:nvPicPr>
-                    <pic:cNvPr id="1" name="menu.PNG"/>
+                    <pic:cNvPr id="1" name=""/>
                     <pic:cNvPicPr/>
                   </pic:nvPicPr>
                   <pic:blipFill>
-                    <a:blip r:embed="rId5">
-                      <a:extLst>
-                        <a:ext uri="{28A0092B-C50C-407E-A947-70E740481C1C}">
-                          <a14:useLocalDpi xmlns:a14="http://schemas.microsoft.com/office/drawing/2010/main" val="0"/>
-                        </a:ext>
-                      </a:extLst>
-                    </a:blip>
+                    <a:blip r:embed="rId5"/>
                     <a:stretch>
                       <a:fillRect/>
                     </a:stretch>
@@ -130,7 +195,7 @@
                   <pic:spPr>
                     <a:xfrm>
                       <a:off x="0" y="0"/>
-                      <a:ext cx="5124713" cy="4007056"/>
+                      <a:ext cx="4912955" cy="3973352"/>
                     </a:xfrm>
                     <a:prstGeom prst="rect">
                       <a:avLst/>
@@ -225,56 +290,15 @@
           <w:sz w:val="24"/>
           <w:szCs w:val="24"/>
         </w:rPr>
-        <w:t>Hard</w:t>
-      </w:r>
-      <w:r>
-        <w:rPr>
-          <w:rFonts w:ascii="Times New Roman" w:hAnsi="Times New Roman" w:cs="Times New Roman"/>
-          <w:color w:val="FF0000"/>
-          <w:sz w:val="24"/>
-          <w:szCs w:val="24"/>
-        </w:rPr>
-        <w:t xml:space="preserve"> button </w:t>
-      </w:r>
-      <w:r>
-        <w:rPr>
-          <w:rFonts w:ascii="Times New Roman" w:hAnsi="Times New Roman" w:cs="Times New Roman"/>
-          <w:sz w:val="24"/>
-          <w:szCs w:val="24"/>
-        </w:rPr>
-        <w:t xml:space="preserve">– if </w:t>
-      </w:r>
-      <w:r>
-        <w:rPr>
-          <w:rFonts w:ascii="Times New Roman" w:hAnsi="Times New Roman" w:cs="Times New Roman"/>
-          <w:sz w:val="24"/>
-          <w:szCs w:val="24"/>
-        </w:rPr>
-        <w:t>hard</w:t>
-      </w:r>
-      <w:r>
-        <w:rPr>
-          <w:rFonts w:ascii="Times New Roman" w:hAnsi="Times New Roman" w:cs="Times New Roman"/>
-          <w:sz w:val="24"/>
-          <w:szCs w:val="24"/>
-        </w:rPr>
-        <w:t xml:space="preserve"> button is clicked, </w:t>
-      </w:r>
-      <w:r>
-        <w:rPr>
-          <w:rFonts w:ascii="Times New Roman" w:hAnsi="Times New Roman" w:cs="Times New Roman"/>
-          <w:sz w:val="24"/>
-          <w:szCs w:val="24"/>
-        </w:rPr>
-        <w:t>hard</w:t>
-      </w:r>
-      <w:r>
-        <w:rPr>
-          <w:rFonts w:ascii="Times New Roman" w:hAnsi="Times New Roman" w:cs="Times New Roman"/>
-          <w:sz w:val="24"/>
-          <w:szCs w:val="24"/>
-        </w:rPr>
-        <w:t xml:space="preserve"> mode will be selected</w:t>
+        <w:t xml:space="preserve">Hard button </w:t>
+      </w:r>
+      <w:r>
+        <w:rPr>
+          <w:rFonts w:ascii="Times New Roman" w:hAnsi="Times New Roman" w:cs="Times New Roman"/>
+          <w:sz w:val="24"/>
+          <w:szCs w:val="24"/>
+        </w:rPr>
+        <w:t>– if hard button is clicked, hard mode will be selected</w:t>
       </w:r>
     </w:p>
     <w:p>
@@ -380,7 +404,6 @@
           <w:szCs w:val="32"/>
           <w:u w:val="single"/>
         </w:rPr>
-        <w:lastRenderedPageBreak/>
         <w:t>How to Play</w:t>
       </w:r>
       <w:r>
@@ -435,7 +458,141 @@
           <w:sz w:val="24"/>
           <w:szCs w:val="24"/>
         </w:rPr>
-        <w:t>If the user touches any of the black area with mouse or if the score reaches 0 the loser will lose</w:t>
+        <w:t>If the user touches any of the black area with mouse</w:t>
+      </w:r>
+      <w:r>
+        <w:rPr>
+          <w:rFonts w:ascii="Times New Roman" w:hAnsi="Times New Roman" w:cs="Times New Roman"/>
+          <w:sz w:val="24"/>
+          <w:szCs w:val="24"/>
+        </w:rPr>
+        <w:t>,</w:t>
+      </w:r>
+      <w:r>
+        <w:rPr>
+          <w:rFonts w:ascii="Times New Roman" w:hAnsi="Times New Roman" w:cs="Times New Roman"/>
+          <w:sz w:val="24"/>
+          <w:szCs w:val="24"/>
+        </w:rPr>
+        <w:t xml:space="preserve"> the score reaches 0</w:t>
+      </w:r>
+      <w:r>
+        <w:rPr>
+          <w:rFonts w:ascii="Times New Roman" w:hAnsi="Times New Roman" w:cs="Times New Roman"/>
+          <w:sz w:val="24"/>
+          <w:szCs w:val="24"/>
+        </w:rPr>
+        <w:t xml:space="preserve">, </w:t>
+      </w:r>
+      <w:r>
+        <w:rPr>
+          <w:rFonts w:ascii="Times New Roman" w:hAnsi="Times New Roman" w:cs="Times New Roman"/>
+          <w:sz w:val="24"/>
+          <w:szCs w:val="24"/>
+        </w:rPr>
+        <w:t>or the user touches the ball,</w:t>
+      </w:r>
+      <w:r>
+        <w:rPr>
+          <w:rFonts w:ascii="Times New Roman" w:hAnsi="Times New Roman" w:cs="Times New Roman"/>
+          <w:sz w:val="24"/>
+          <w:szCs w:val="24"/>
+        </w:rPr>
+        <w:t xml:space="preserve"> the </w:t>
+      </w:r>
+      <w:r>
+        <w:rPr>
+          <w:rFonts w:ascii="Times New Roman" w:hAnsi="Times New Roman" w:cs="Times New Roman"/>
+          <w:sz w:val="24"/>
+          <w:szCs w:val="24"/>
+        </w:rPr>
+        <w:t xml:space="preserve">user </w:t>
+      </w:r>
+      <w:r>
+        <w:rPr>
+          <w:rFonts w:ascii="Times New Roman" w:hAnsi="Times New Roman" w:cs="Times New Roman"/>
+          <w:sz w:val="24"/>
+          <w:szCs w:val="24"/>
+        </w:rPr>
+        <w:t>will lose</w:t>
+      </w:r>
+      <w:r>
+        <w:rPr>
+          <w:rFonts w:ascii="Times New Roman" w:hAnsi="Times New Roman" w:cs="Times New Roman"/>
+          <w:sz w:val="24"/>
+          <w:szCs w:val="24"/>
+        </w:rPr>
+        <w:t>.</w:t>
+      </w:r>
+    </w:p>
+    <w:p>
+      <w:pPr>
+        <w:pStyle w:val="ListParagraph"/>
+        <w:numPr>
+          <w:ilvl w:val="0"/>
+          <w:numId w:val="3"/>
+        </w:numPr>
+        <w:rPr>
+          <w:rFonts w:ascii="Times New Roman" w:hAnsi="Times New Roman" w:cs="Times New Roman"/>
+          <w:sz w:val="24"/>
+          <w:szCs w:val="24"/>
+        </w:rPr>
+      </w:pPr>
+      <w:r>
+        <w:rPr>
+          <w:rFonts w:ascii="Times New Roman" w:hAnsi="Times New Roman" w:cs="Times New Roman"/>
+          <w:sz w:val="24"/>
+          <w:szCs w:val="24"/>
+        </w:rPr>
+        <w:t>User must also move the paddle</w:t>
+      </w:r>
+      <w:r>
+        <w:rPr>
+          <w:rFonts w:ascii="Times New Roman" w:hAnsi="Times New Roman" w:cs="Times New Roman"/>
+          <w:sz w:val="24"/>
+          <w:szCs w:val="24"/>
+        </w:rPr>
+        <w:t xml:space="preserve">—located </w:t>
+      </w:r>
+      <w:r>
+        <w:rPr>
+          <w:rFonts w:ascii="Times New Roman" w:hAnsi="Times New Roman" w:cs="Times New Roman"/>
+          <w:sz w:val="24"/>
+          <w:szCs w:val="24"/>
+        </w:rPr>
+        <w:t>at the bottom of the screen</w:t>
+      </w:r>
+      <w:r>
+        <w:rPr>
+          <w:rFonts w:ascii="Times New Roman" w:hAnsi="Times New Roman" w:cs="Times New Roman"/>
+          <w:sz w:val="24"/>
+          <w:szCs w:val="24"/>
+        </w:rPr>
+        <w:t>—</w:t>
+      </w:r>
+      <w:r>
+        <w:rPr>
+          <w:rFonts w:ascii="Times New Roman" w:hAnsi="Times New Roman" w:cs="Times New Roman"/>
+          <w:sz w:val="24"/>
+          <w:szCs w:val="24"/>
+        </w:rPr>
+        <w:t xml:space="preserve">left or </w:t>
+      </w:r>
+      <w:r>
+        <w:rPr>
+          <w:rFonts w:ascii="Times New Roman" w:hAnsi="Times New Roman" w:cs="Times New Roman"/>
+          <w:sz w:val="24"/>
+          <w:szCs w:val="24"/>
+        </w:rPr>
+        <w:t>right</w:t>
+      </w:r>
+      <w:r>
+        <w:rPr>
+          <w:rFonts w:ascii="Times New Roman" w:hAnsi="Times New Roman" w:cs="Times New Roman"/>
+          <w:sz w:val="24"/>
+          <w:szCs w:val="24"/>
+        </w:rPr>
+        <w:t xml:space="preserve"> to keep the ball from touching the bottom of the screen</w:t>
       </w:r>
     </w:p>
     <w:p>
@@ -458,21 +615,1002 @@
       </w:pPr>
       <w:r>
         <w:rPr>
-          <w:rFonts w:ascii="Times New Roman" w:hAnsi="Times New Roman" w:cs="Times New Roman"/>
           <w:noProof/>
-          <w:sz w:val="24"/>
-          <w:szCs w:val="24"/>
         </w:rPr>
         <mc:AlternateContent>
           <mc:Choice Requires="wps">
             <w:drawing>
-              <wp:anchor distT="45720" distB="45720" distL="114300" distR="114300" simplePos="0" relativeHeight="251670528" behindDoc="0" locked="0" layoutInCell="1" allowOverlap="1" wp14:anchorId="75B4CB09" wp14:editId="1A8202FB">
+              <wp:anchor distT="0" distB="0" distL="114300" distR="114300" simplePos="0" relativeHeight="251658257" behindDoc="0" locked="0" layoutInCell="1" allowOverlap="1" wp14:anchorId="3B1BE617" wp14:editId="2691DEEC">
+                <wp:simplePos x="0" y="0"/>
+                <wp:positionH relativeFrom="column">
+                  <wp:posOffset>3676015</wp:posOffset>
+                </wp:positionH>
+                <wp:positionV relativeFrom="paragraph">
+                  <wp:posOffset>2616835</wp:posOffset>
+                </wp:positionV>
+                <wp:extent cx="1909445" cy="394970"/>
+                <wp:effectExtent l="19050" t="19050" r="14605" b="43180"/>
+                <wp:wrapNone/>
+                <wp:docPr id="11" name="Arrow: Right 11"/>
+                <wp:cNvGraphicFramePr/>
+                <a:graphic xmlns:a="http://schemas.openxmlformats.org/drawingml/2006/main">
+                  <a:graphicData uri="http://schemas.microsoft.com/office/word/2010/wordprocessingShape">
+                    <wps:wsp>
+                      <wps:cNvSpPr/>
+                      <wps:spPr>
+                        <a:xfrm flipH="1">
+                          <a:off x="0" y="0"/>
+                          <a:ext cx="1909445" cy="394970"/>
+                        </a:xfrm>
+                        <a:prstGeom prst="rightArrow">
+                          <a:avLst/>
+                        </a:prstGeom>
+                        <a:solidFill>
+                          <a:srgbClr val="FF0000"/>
+                        </a:solidFill>
+                      </wps:spPr>
+                      <wps:style>
+                        <a:lnRef idx="2">
+                          <a:schemeClr val="accent1">
+                            <a:shade val="50000"/>
+                          </a:schemeClr>
+                        </a:lnRef>
+                        <a:fillRef idx="1">
+                          <a:schemeClr val="accent1"/>
+                        </a:fillRef>
+                        <a:effectRef idx="0">
+                          <a:schemeClr val="accent1"/>
+                        </a:effectRef>
+                        <a:fontRef idx="minor">
+                          <a:schemeClr val="lt1"/>
+                        </a:fontRef>
+                      </wps:style>
+                      <wps:bodyPr rot="0" spcFirstLastPara="0" vertOverflow="overflow" horzOverflow="overflow" vert="horz" wrap="square" lIns="91440" tIns="45720" rIns="91440" bIns="45720" numCol="1" spcCol="0" rtlCol="0" fromWordArt="0" anchor="ctr" anchorCtr="0" forceAA="0" compatLnSpc="1">
+                        <a:prstTxWarp prst="textNoShape">
+                          <a:avLst/>
+                        </a:prstTxWarp>
+                        <a:noAutofit/>
+                      </wps:bodyPr>
+                    </wps:wsp>
+                  </a:graphicData>
+                </a:graphic>
+                <wp14:sizeRelH relativeFrom="margin">
+                  <wp14:pctWidth>0</wp14:pctWidth>
+                </wp14:sizeRelH>
+                <wp14:sizeRelV relativeFrom="margin">
+                  <wp14:pctHeight>0</wp14:pctHeight>
+                </wp14:sizeRelV>
+              </wp:anchor>
+            </w:drawing>
+          </mc:Choice>
+          <mc:Fallback>
+            <w:pict>
+              <v:shapetype w14:anchorId="3596CD05" id="_x0000_t13" coordsize="21600,21600" o:spt="13" adj="16200,5400" path="m@0,l@0@1,0@1,0@2@0@2@0,21600,21600,10800xe">
+                <v:stroke joinstyle="miter"/>
+                <v:formulas>
+                  <v:f eqn="val #0"/>
+                  <v:f eqn="val #1"/>
+                  <v:f eqn="sum height 0 #1"/>
+                  <v:f eqn="sum 10800 0 #1"/>
+                  <v:f eqn="sum width 0 #0"/>
+                  <v:f eqn="prod @4 @3 10800"/>
+                  <v:f eqn="sum width 0 @5"/>
+                </v:formulas>
+                <v:path o:connecttype="custom" o:connectlocs="@0,0;0,10800;@0,21600;21600,10800" o:connectangles="270,180,90,0" textboxrect="0,@1,@6,@2"/>
+                <v:handles>
+                  <v:h position="#0,#1" xrange="0,21600" yrange="0,10800"/>
+                </v:handles>
+              </v:shapetype>
+              <v:shape id="Arrow: Right 11" o:spid="_x0000_s1026" type="#_x0000_t13" style="position:absolute;margin-left:289.45pt;margin-top:206.05pt;width:150.35pt;height:31.1pt;flip:x;z-index:251658257;visibility:visible;mso-wrap-style:square;mso-width-percent:0;mso-height-percent:0;mso-wrap-distance-left:9pt;mso-wrap-distance-top:0;mso-wrap-distance-right:9pt;mso-wrap-distance-bottom:0;mso-position-horizontal:absolute;mso-position-horizontal-relative:text;mso-position-vertical:absolute;mso-position-vertical-relative:text;mso-width-percent:0;mso-height-percent:0;mso-width-relative:margin;mso-height-relative:margin;v-text-anchor:middle" o:gfxdata="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" adj="19366" fillcolor="red" strokecolor="#1f3763 [1604]" strokeweight="1pt"/>
+            </w:pict>
+          </mc:Fallback>
+        </mc:AlternateContent>
+      </w:r>
+      <w:r>
+        <w:rPr>
+          <w:noProof/>
+        </w:rPr>
+        <mc:AlternateContent>
+          <mc:Choice Requires="wps">
+            <w:drawing>
+              <wp:anchor distT="45720" distB="45720" distL="114300" distR="114300" simplePos="0" relativeHeight="251658258" behindDoc="0" locked="0" layoutInCell="1" allowOverlap="1" wp14:anchorId="7653E977" wp14:editId="19D54A58">
                 <wp:simplePos x="0" y="0"/>
                 <wp:positionH relativeFrom="rightMargin">
-                  <wp:posOffset>-133350</wp:posOffset>
+                  <wp:posOffset>-451485</wp:posOffset>
                 </wp:positionH>
                 <wp:positionV relativeFrom="paragraph">
-                  <wp:posOffset>4445</wp:posOffset>
+                  <wp:posOffset>2339975</wp:posOffset>
+                </wp:positionV>
+                <wp:extent cx="914400" cy="1193800"/>
+                <wp:effectExtent l="0" t="0" r="19050" b="25400"/>
+                <wp:wrapSquare wrapText="bothSides"/>
+                <wp:docPr id="12" name="Text Box 2"/>
+                <wp:cNvGraphicFramePr>
+                  <a:graphicFrameLocks xmlns:a="http://schemas.openxmlformats.org/drawingml/2006/main"/>
+                </wp:cNvGraphicFramePr>
+                <a:graphic xmlns:a="http://schemas.openxmlformats.org/drawingml/2006/main">
+                  <a:graphicData uri="http://schemas.microsoft.com/office/word/2010/wordprocessingShape">
+                    <wps:wsp>
+                      <wps:cNvSpPr txBox="1">
+                        <a:spLocks noChangeArrowheads="1"/>
+                      </wps:cNvSpPr>
+                      <wps:spPr bwMode="auto">
+                        <a:xfrm rot="10800000" flipV="1">
+                          <a:off x="0" y="0"/>
+                          <a:ext cx="914400" cy="1193800"/>
+                        </a:xfrm>
+                        <a:prstGeom prst="rect">
+                          <a:avLst/>
+                        </a:prstGeom>
+                        <a:solidFill>
+                          <a:srgbClr val="FFFFFF"/>
+                        </a:solidFill>
+                        <a:ln w="9525">
+                          <a:solidFill>
+                            <a:srgbClr val="000000"/>
+                          </a:solidFill>
+                          <a:miter lim="800000"/>
+                          <a:headEnd/>
+                          <a:tailEnd/>
+                        </a:ln>
+                      </wps:spPr>
+                      <wps:txbx>
+                        <w:txbxContent>
+                          <w:p>
+                            <w:pPr>
+                              <w:rPr>
+                                <w:b/>
+                              </w:rPr>
+                            </w:pPr>
+                            <w:r>
+                              <w:rPr>
+                                <w:b/>
+                              </w:rPr>
+                              <w:t>Avoid Ball</w:t>
+                            </w:r>
+                            <w:r>
+                              <w:rPr>
+                                <w:b/>
+                              </w:rPr>
+                              <w:t xml:space="preserve"> that bounces around the screen</w:t>
+                            </w:r>
+                          </w:p>
+                        </w:txbxContent>
+                      </wps:txbx>
+                      <wps:bodyPr rot="0" vert="horz" wrap="square" lIns="91440" tIns="45720" rIns="91440" bIns="45720" anchor="t" anchorCtr="0">
+                        <a:noAutofit/>
+                      </wps:bodyPr>
+                    </wps:wsp>
+                  </a:graphicData>
+                </a:graphic>
+                <wp14:sizeRelH relativeFrom="margin">
+                  <wp14:pctWidth>0</wp14:pctWidth>
+                </wp14:sizeRelH>
+                <wp14:sizeRelV relativeFrom="margin">
+                  <wp14:pctHeight>0</wp14:pctHeight>
+                </wp14:sizeRelV>
+              </wp:anchor>
+            </w:drawing>
+          </mc:Choice>
+          <mc:Fallback>
+            <w:pict>
+              <v:shapetype w14:anchorId="7653E977" id="_x0000_t202" coordsize="21600,21600" o:spt="202" path="m,l,21600r21600,l21600,xe">
+                <v:stroke joinstyle="miter"/>
+                <v:path gradientshapeok="t" o:connecttype="rect"/>
+              </v:shapetype>
+              <v:shape id="Text Box 2" o:spid="_x0000_s1026" type="#_x0000_t202" style="position:absolute;left:0;text-align:left;margin-left:-35.55pt;margin-top:184.25pt;width:1in;height:94pt;rotation:180;flip:y;z-index:251658258;visibility:visible;mso-wrap-style:square;mso-width-percent:0;mso-height-percent:0;mso-wrap-distance-left:9pt;mso-wrap-distance-top:3.6pt;mso-wrap-distance-right:9pt;mso-wrap-distance-bottom:3.6pt;mso-position-horizontal:absolute;mso-position-horizontal-relative:right-margin-area;mso-position-vertical:absolute;mso-position-vertical-relative:text;mso-width-percent:0;mso-height-percent:0;mso-width-relative:margin;mso-height-relative:margin;v-text-anchor:top" o:gfxdata="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">
+                <v:textbox>
+                  <w:txbxContent>
+                    <w:p>
+                      <w:pPr>
+                        <w:rPr>
+                          <w:b/>
+                        </w:rPr>
+                      </w:pPr>
+                      <w:r>
+                        <w:rPr>
+                          <w:b/>
+                        </w:rPr>
+                        <w:t>Avoid Ball</w:t>
+                      </w:r>
+                      <w:r>
+                        <w:rPr>
+                          <w:b/>
+                        </w:rPr>
+                        <w:t xml:space="preserve"> that bounces around the screen</w:t>
+                      </w:r>
+                    </w:p>
+                  </w:txbxContent>
+                </v:textbox>
+                <w10:wrap type="square" anchorx="margin"/>
+              </v:shape>
+            </w:pict>
+          </mc:Fallback>
+        </mc:AlternateContent>
+      </w:r>
+      <w:r>
+        <w:rPr>
+          <w:rFonts w:ascii="Times New Roman" w:hAnsi="Times New Roman" w:cs="Times New Roman"/>
+          <w:sz w:val="24"/>
+          <w:szCs w:val="24"/>
+        </w:rPr>
+        <mc:AlternateContent>
+          <mc:Choice Requires="wps">
+            <w:drawing>
+              <wp:anchor distT="0" distB="0" distL="114300" distR="114300" simplePos="0" relativeHeight="251660306" behindDoc="0" locked="0" layoutInCell="1" allowOverlap="1" wp14:anchorId="0F8E43E7" wp14:editId="5B07A0B5">
+                <wp:simplePos x="0" y="0"/>
+                <wp:positionH relativeFrom="margin">
+                  <wp:posOffset>-14605</wp:posOffset>
+                </wp:positionH>
+                <wp:positionV relativeFrom="paragraph">
+                  <wp:posOffset>3844925</wp:posOffset>
+                </wp:positionV>
+                <wp:extent cx="1409700" cy="406400"/>
+                <wp:effectExtent l="0" t="19050" r="38100" b="31750"/>
+                <wp:wrapNone/>
+                <wp:docPr id="15" name="Arrow: Right 15"/>
+                <wp:cNvGraphicFramePr/>
+                <a:graphic xmlns:a="http://schemas.openxmlformats.org/drawingml/2006/main">
+                  <a:graphicData uri="http://schemas.microsoft.com/office/word/2010/wordprocessingShape">
+                    <wps:wsp>
+                      <wps:cNvSpPr/>
+                      <wps:spPr>
+                        <a:xfrm>
+                          <a:off x="0" y="0"/>
+                          <a:ext cx="1409700" cy="406400"/>
+                        </a:xfrm>
+                        <a:prstGeom prst="rightArrow">
+                          <a:avLst/>
+                        </a:prstGeom>
+                        <a:solidFill>
+                          <a:srgbClr val="FF0000"/>
+                        </a:solidFill>
+                      </wps:spPr>
+                      <wps:style>
+                        <a:lnRef idx="2">
+                          <a:schemeClr val="accent1">
+                            <a:shade val="50000"/>
+                          </a:schemeClr>
+                        </a:lnRef>
+                        <a:fillRef idx="1">
+                          <a:schemeClr val="accent1"/>
+                        </a:fillRef>
+                        <a:effectRef idx="0">
+                          <a:schemeClr val="accent1"/>
+                        </a:effectRef>
+                        <a:fontRef idx="minor">
+                          <a:schemeClr val="lt1"/>
+                        </a:fontRef>
+                      </wps:style>
+                      <wps:bodyPr rot="0" spcFirstLastPara="0" vertOverflow="overflow" horzOverflow="overflow" vert="horz" wrap="square" lIns="91440" tIns="45720" rIns="91440" bIns="45720" numCol="1" spcCol="0" rtlCol="0" fromWordArt="0" anchor="ctr" anchorCtr="0" forceAA="0" compatLnSpc="1">
+                        <a:prstTxWarp prst="textNoShape">
+                          <a:avLst/>
+                        </a:prstTxWarp>
+                        <a:noAutofit/>
+                      </wps:bodyPr>
+                    </wps:wsp>
+                  </a:graphicData>
+                </a:graphic>
+                <wp14:sizeRelH relativeFrom="margin">
+                  <wp14:pctWidth>0</wp14:pctWidth>
+                </wp14:sizeRelH>
+              </wp:anchor>
+            </w:drawing>
+          </mc:Choice>
+          <mc:Fallback>
+            <w:pict>
+              <v:shape w14:anchorId="588159E3" id="Arrow: Right 15" o:spid="_x0000_s1026" type="#_x0000_t13" style="position:absolute;margin-left:-1.15pt;margin-top:302.75pt;width:111pt;height:32pt;z-index:251660306;visibility:visible;mso-wrap-style:square;mso-width-percent:0;mso-wrap-distance-left:9pt;mso-wrap-distance-top:0;mso-wrap-distance-right:9pt;mso-wrap-distance-bottom:0;mso-position-horizontal:absolute;mso-position-horizontal-relative:margin;mso-position-vertical:absolute;mso-position-vertical-relative:text;mso-width-percent:0;mso-width-relative:margin;v-text-anchor:middle" o:gfxdata="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" adj="18486" fillcolor="red" strokecolor="#1f3763 [1604]" strokeweight="1pt">
+                <w10:wrap anchorx="margin"/>
+              </v:shape>
+            </w:pict>
+          </mc:Fallback>
+        </mc:AlternateContent>
+      </w:r>
+      <w:r>
+        <w:rPr>
+          <w:rFonts w:ascii="Times New Roman" w:hAnsi="Times New Roman" w:cs="Times New Roman"/>
+          <w:sz w:val="24"/>
+          <w:szCs w:val="24"/>
+        </w:rPr>
+        <mc:AlternateContent>
+          <mc:Choice Requires="wps">
+            <w:drawing>
+              <wp:anchor distT="45720" distB="45720" distL="114300" distR="114300" simplePos="0" relativeHeight="251661330" behindDoc="0" locked="0" layoutInCell="1" allowOverlap="1" wp14:anchorId="3AC15048" wp14:editId="4EAD15D9">
+                <wp:simplePos x="0" y="0"/>
+                <wp:positionH relativeFrom="leftMargin">
+                  <wp:posOffset>51753</wp:posOffset>
+                </wp:positionH>
+                <wp:positionV relativeFrom="paragraph">
+                  <wp:posOffset>3274378</wp:posOffset>
+                </wp:positionV>
+                <wp:extent cx="962025" cy="1257300"/>
+                <wp:effectExtent l="0" t="0" r="28575" b="19050"/>
+                <wp:wrapSquare wrapText="bothSides"/>
+                <wp:docPr id="23" name="Text Box 2"/>
+                <wp:cNvGraphicFramePr>
+                  <a:graphicFrameLocks xmlns:a="http://schemas.openxmlformats.org/drawingml/2006/main"/>
+                </wp:cNvGraphicFramePr>
+                <a:graphic xmlns:a="http://schemas.openxmlformats.org/drawingml/2006/main">
+                  <a:graphicData uri="http://schemas.microsoft.com/office/word/2010/wordprocessingShape">
+                    <wps:wsp>
+                      <wps:cNvSpPr txBox="1">
+                        <a:spLocks noChangeArrowheads="1"/>
+                      </wps:cNvSpPr>
+                      <wps:spPr bwMode="auto">
+                        <a:xfrm rot="10800000" flipV="1">
+                          <a:off x="0" y="0"/>
+                          <a:ext cx="962025" cy="1257300"/>
+                        </a:xfrm>
+                        <a:prstGeom prst="rect">
+                          <a:avLst/>
+                        </a:prstGeom>
+                        <a:solidFill>
+                          <a:srgbClr val="FFFFFF"/>
+                        </a:solidFill>
+                        <a:ln w="9525">
+                          <a:solidFill>
+                            <a:srgbClr val="000000"/>
+                          </a:solidFill>
+                          <a:miter lim="800000"/>
+                          <a:headEnd/>
+                          <a:tailEnd/>
+                        </a:ln>
+                      </wps:spPr>
+                      <wps:txbx>
+                        <w:txbxContent>
+                          <w:p>
+                            <w:pPr>
+                              <w:rPr>
+                                <w:b/>
+                              </w:rPr>
+                            </w:pPr>
+                            <w:r>
+                              <w:rPr>
+                                <w:b/>
+                              </w:rPr>
+                              <w:t xml:space="preserve">Move paddle with “A” and “D” keys to keep ball away from </w:t>
+                            </w:r>
+                            <w:r>
+                              <w:rPr>
+                                <w:b/>
+                              </w:rPr>
+                              <w:t>the bottom</w:t>
+                            </w:r>
+                          </w:p>
+                        </w:txbxContent>
+                      </wps:txbx>
+                      <wps:bodyPr rot="0" vert="horz" wrap="square" lIns="91440" tIns="45720" rIns="91440" bIns="45720" anchor="t" anchorCtr="0">
+                        <a:noAutofit/>
+                      </wps:bodyPr>
+                    </wps:wsp>
+                  </a:graphicData>
+                </a:graphic>
+                <wp14:sizeRelH relativeFrom="margin">
+                  <wp14:pctWidth>0</wp14:pctWidth>
+                </wp14:sizeRelH>
+                <wp14:sizeRelV relativeFrom="margin">
+                  <wp14:pctHeight>0</wp14:pctHeight>
+                </wp14:sizeRelV>
+              </wp:anchor>
+            </w:drawing>
+          </mc:Choice>
+          <mc:Fallback>
+            <w:pict>
+              <v:shape w14:anchorId="3AC15048" id="_x0000_s1027" type="#_x0000_t202" style="position:absolute;left:0;text-align:left;margin-left:4.1pt;margin-top:257.85pt;width:75.75pt;height:99pt;rotation:180;flip:y;z-index:251661330;visibility:visible;mso-wrap-style:square;mso-width-percent:0;mso-height-percent:0;mso-wrap-distance-left:9pt;mso-wrap-distance-top:3.6pt;mso-wrap-distance-right:9pt;mso-wrap-distance-bottom:3.6pt;mso-position-horizontal:absolute;mso-position-horizontal-relative:left-margin-area;mso-position-vertical:absolute;mso-position-vertical-relative:text;mso-width-percent:0;mso-height-percent:0;mso-width-relative:margin;mso-height-relative:margin;v-text-anchor:top" o:gfxdata="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">
+                <v:textbox>
+                  <w:txbxContent>
+                    <w:p>
+                      <w:pPr>
+                        <w:rPr>
+                          <w:b/>
+                        </w:rPr>
+                      </w:pPr>
+                      <w:r>
+                        <w:rPr>
+                          <w:b/>
+                        </w:rPr>
+                        <w:t xml:space="preserve">Move paddle with “A” and “D” keys to keep ball away from </w:t>
+                      </w:r>
+                      <w:r>
+                        <w:rPr>
+                          <w:b/>
+                        </w:rPr>
+                        <w:t>the bottom</w:t>
+                      </w:r>
+                    </w:p>
+                  </w:txbxContent>
+                </v:textbox>
+                <w10:wrap type="square" anchorx="margin"/>
+              </v:shape>
+            </w:pict>
+          </mc:Fallback>
+        </mc:AlternateContent>
+      </w:r>
+      <w:r>
+        <w:rPr>
+          <w:rFonts w:ascii="Times New Roman" w:hAnsi="Times New Roman" w:cs="Times New Roman"/>
+          <w:noProof/>
+          <w:sz w:val="24"/>
+          <w:szCs w:val="24"/>
+        </w:rPr>
+        <mc:AlternateContent>
+          <mc:Choice Requires="wps">
+            <w:drawing>
+              <wp:anchor distT="45720" distB="45720" distL="114300" distR="114300" simplePos="0" relativeHeight="251658244" behindDoc="0" locked="0" layoutInCell="1" allowOverlap="1" wp14:anchorId="6674433F" wp14:editId="612BF45B">
+                <wp:simplePos x="0" y="0"/>
+                <wp:positionH relativeFrom="page">
+                  <wp:posOffset>146050</wp:posOffset>
+                </wp:positionH>
+                <wp:positionV relativeFrom="paragraph">
+                  <wp:posOffset>320675</wp:posOffset>
+                </wp:positionV>
+                <wp:extent cx="685800" cy="717550"/>
+                <wp:effectExtent l="0" t="0" r="19050" b="25400"/>
+                <wp:wrapSquare wrapText="bothSides"/>
+                <wp:docPr id="217" name="Text Box 2"/>
+                <wp:cNvGraphicFramePr>
+                  <a:graphicFrameLocks xmlns:a="http://schemas.openxmlformats.org/drawingml/2006/main"/>
+                </wp:cNvGraphicFramePr>
+                <a:graphic xmlns:a="http://schemas.openxmlformats.org/drawingml/2006/main">
+                  <a:graphicData uri="http://schemas.microsoft.com/office/word/2010/wordprocessingShape">
+                    <wps:wsp>
+                      <wps:cNvSpPr txBox="1">
+                        <a:spLocks noChangeArrowheads="1"/>
+                      </wps:cNvSpPr>
+                      <wps:spPr bwMode="auto">
+                        <a:xfrm rot="10800000" flipV="1">
+                          <a:off x="0" y="0"/>
+                          <a:ext cx="685800" cy="717550"/>
+                        </a:xfrm>
+                        <a:prstGeom prst="rect">
+                          <a:avLst/>
+                        </a:prstGeom>
+                        <a:solidFill>
+                          <a:srgbClr val="FFFFFF"/>
+                        </a:solidFill>
+                        <a:ln w="9525">
+                          <a:solidFill>
+                            <a:srgbClr val="000000"/>
+                          </a:solidFill>
+                          <a:miter lim="800000"/>
+                          <a:headEnd/>
+                          <a:tailEnd/>
+                        </a:ln>
+                      </wps:spPr>
+                      <wps:txbx>
+                        <w:txbxContent>
+                          <w:p>
+                            <w:pPr>
+                              <w:rPr>
+                                <w:b/>
+                              </w:rPr>
+                            </w:pPr>
+                            <w:r>
+                              <w:rPr>
+                                <w:b/>
+                              </w:rPr>
+                              <w:t>Get to here to win</w:t>
+                            </w:r>
+                          </w:p>
+                        </w:txbxContent>
+                      </wps:txbx>
+                      <wps:bodyPr rot="0" vert="horz" wrap="square" lIns="91440" tIns="45720" rIns="91440" bIns="45720" anchor="t" anchorCtr="0">
+                        <a:noAutofit/>
+                      </wps:bodyPr>
+                    </wps:wsp>
+                  </a:graphicData>
+                </a:graphic>
+                <wp14:sizeRelH relativeFrom="margin">
+                  <wp14:pctWidth>0</wp14:pctWidth>
+                </wp14:sizeRelH>
+                <wp14:sizeRelV relativeFrom="margin">
+                  <wp14:pctHeight>0</wp14:pctHeight>
+                </wp14:sizeRelV>
+              </wp:anchor>
+            </w:drawing>
+          </mc:Choice>
+          <mc:Fallback>
+            <w:pict>
+              <v:shape w14:anchorId="6674433F" id="_x0000_s1028" type="#_x0000_t202" style="position:absolute;left:0;text-align:left;margin-left:11.5pt;margin-top:25.25pt;width:54pt;height:56.5pt;rotation:180;flip:y;z-index:251658244;visibility:visible;mso-wrap-style:square;mso-width-percent:0;mso-height-percent:0;mso-wrap-distance-left:9pt;mso-wrap-distance-top:3.6pt;mso-wrap-distance-right:9pt;mso-wrap-distance-bottom:3.6pt;mso-position-horizontal:absolute;mso-position-horizontal-relative:page;mso-position-vertical:absolute;mso-position-vertical-relative:text;mso-width-percent:0;mso-height-percent:0;mso-width-relative:margin;mso-height-relative:margin;v-text-anchor:top" o:gfxdata="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">
+                <v:textbox>
+                  <w:txbxContent>
+                    <w:p>
+                      <w:pPr>
+                        <w:rPr>
+                          <w:b/>
+                        </w:rPr>
+                      </w:pPr>
+                      <w:r>
+                        <w:rPr>
+                          <w:b/>
+                        </w:rPr>
+                        <w:t>Get to here to win</w:t>
+                      </w:r>
+                    </w:p>
+                  </w:txbxContent>
+                </v:textbox>
+                <w10:wrap type="square" anchorx="page"/>
+              </v:shape>
+            </w:pict>
+          </mc:Fallback>
+        </mc:AlternateContent>
+      </w:r>
+      <w:r>
+        <w:rPr>
+          <w:rFonts w:ascii="Times New Roman" w:hAnsi="Times New Roman" w:cs="Times New Roman"/>
+          <w:noProof/>
+          <w:sz w:val="24"/>
+          <w:szCs w:val="24"/>
+        </w:rPr>
+        <mc:AlternateContent>
+          <mc:Choice Requires="wps">
+            <w:drawing>
+              <wp:anchor distT="45720" distB="45720" distL="114300" distR="114300" simplePos="0" relativeHeight="251658245" behindDoc="0" locked="0" layoutInCell="1" allowOverlap="1" wp14:anchorId="2CBC6CD8" wp14:editId="6E4A2EAF">
+                <wp:simplePos x="0" y="0"/>
+                <wp:positionH relativeFrom="page">
+                  <wp:posOffset>120650</wp:posOffset>
+                </wp:positionH>
+                <wp:positionV relativeFrom="paragraph">
+                  <wp:posOffset>1933575</wp:posOffset>
+                </wp:positionV>
+                <wp:extent cx="736600" cy="596900"/>
+                <wp:effectExtent l="0" t="0" r="25400" b="12700"/>
+                <wp:wrapSquare wrapText="bothSides"/>
+                <wp:docPr id="10" name="Text Box 2"/>
+                <wp:cNvGraphicFramePr>
+                  <a:graphicFrameLocks xmlns:a="http://schemas.openxmlformats.org/drawingml/2006/main"/>
+                </wp:cNvGraphicFramePr>
+                <a:graphic xmlns:a="http://schemas.openxmlformats.org/drawingml/2006/main">
+                  <a:graphicData uri="http://schemas.microsoft.com/office/word/2010/wordprocessingShape">
+                    <wps:wsp>
+                      <wps:cNvSpPr txBox="1">
+                        <a:spLocks noChangeArrowheads="1"/>
+                      </wps:cNvSpPr>
+                      <wps:spPr bwMode="auto">
+                        <a:xfrm rot="10800000" flipV="1">
+                          <a:off x="0" y="0"/>
+                          <a:ext cx="736600" cy="596900"/>
+                        </a:xfrm>
+                        <a:prstGeom prst="rect">
+                          <a:avLst/>
+                        </a:prstGeom>
+                        <a:solidFill>
+                          <a:srgbClr val="FFFFFF"/>
+                        </a:solidFill>
+                        <a:ln w="9525">
+                          <a:solidFill>
+                            <a:srgbClr val="000000"/>
+                          </a:solidFill>
+                          <a:miter lim="800000"/>
+                          <a:headEnd/>
+                          <a:tailEnd/>
+                        </a:ln>
+                      </wps:spPr>
+                      <wps:txbx>
+                        <w:txbxContent>
+                          <w:p>
+                            <w:pPr>
+                              <w:rPr>
+                                <w:b/>
+                              </w:rPr>
+                            </w:pPr>
+                            <w:r>
+                              <w:rPr>
+                                <w:b/>
+                              </w:rPr>
+                              <w:t>Stay in the blue</w:t>
+                            </w:r>
+                          </w:p>
+                        </w:txbxContent>
+                      </wps:txbx>
+                      <wps:bodyPr rot="0" vert="horz" wrap="square" lIns="91440" tIns="45720" rIns="91440" bIns="45720" anchor="t" anchorCtr="0">
+                        <a:noAutofit/>
+                      </wps:bodyPr>
+                    </wps:wsp>
+                  </a:graphicData>
+                </a:graphic>
+                <wp14:sizeRelH relativeFrom="margin">
+                  <wp14:pctWidth>0</wp14:pctWidth>
+                </wp14:sizeRelH>
+                <wp14:sizeRelV relativeFrom="margin">
+                  <wp14:pctHeight>0</wp14:pctHeight>
+                </wp14:sizeRelV>
+              </wp:anchor>
+            </w:drawing>
+          </mc:Choice>
+          <mc:Fallback>
+            <w:pict>
+              <v:shape w14:anchorId="2CBC6CD8" id="_x0000_s1029" type="#_x0000_t202" style="position:absolute;left:0;text-align:left;margin-left:9.5pt;margin-top:152.25pt;width:58pt;height:47pt;rotation:180;flip:y;z-index:251658245;visibility:visible;mso-wrap-style:square;mso-width-percent:0;mso-height-percent:0;mso-wrap-distance-left:9pt;mso-wrap-distance-top:3.6pt;mso-wrap-distance-right:9pt;mso-wrap-distance-bottom:3.6pt;mso-position-horizontal:absolute;mso-position-horizontal-relative:page;mso-position-vertical:absolute;mso-position-vertical-relative:text;mso-width-percent:0;mso-height-percent:0;mso-width-relative:margin;mso-height-relative:margin;v-text-anchor:top" o:gfxdata="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">
+                <v:textbox>
+                  <w:txbxContent>
+                    <w:p>
+                      <w:pPr>
+                        <w:rPr>
+                          <w:b/>
+                        </w:rPr>
+                      </w:pPr>
+                      <w:r>
+                        <w:rPr>
+                          <w:b/>
+                        </w:rPr>
+                        <w:t>Stay in the blue</w:t>
+                      </w:r>
+                    </w:p>
+                  </w:txbxContent>
+                </v:textbox>
+                <w10:wrap type="square" anchorx="page"/>
+              </v:shape>
+            </w:pict>
+          </mc:Fallback>
+        </mc:AlternateContent>
+      </w:r>
+      <w:r>
+        <w:rPr>
+          <w:rFonts w:ascii="Times New Roman" w:hAnsi="Times New Roman" w:cs="Times New Roman"/>
+          <w:noProof/>
+          <w:sz w:val="24"/>
+          <w:szCs w:val="24"/>
+        </w:rPr>
+        <mc:AlternateContent>
+          <mc:Choice Requires="wps">
+            <w:drawing>
+              <wp:anchor distT="0" distB="0" distL="114300" distR="114300" simplePos="0" relativeHeight="251658243" behindDoc="0" locked="0" layoutInCell="1" allowOverlap="1" wp14:anchorId="7D10C09B" wp14:editId="2EEDD16F">
+                <wp:simplePos x="0" y="0"/>
+                <wp:positionH relativeFrom="margin">
+                  <wp:posOffset>-184150</wp:posOffset>
+                </wp:positionH>
+                <wp:positionV relativeFrom="paragraph">
+                  <wp:posOffset>2187575</wp:posOffset>
+                </wp:positionV>
+                <wp:extent cx="1409700" cy="406400"/>
+                <wp:effectExtent l="0" t="19050" r="38100" b="31750"/>
+                <wp:wrapNone/>
+                <wp:docPr id="9" name="Arrow: Right 9"/>
+                <wp:cNvGraphicFramePr/>
+                <a:graphic xmlns:a="http://schemas.openxmlformats.org/drawingml/2006/main">
+                  <a:graphicData uri="http://schemas.microsoft.com/office/word/2010/wordprocessingShape">
+                    <wps:wsp>
+                      <wps:cNvSpPr/>
+                      <wps:spPr>
+                        <a:xfrm>
+                          <a:off x="0" y="0"/>
+                          <a:ext cx="1409700" cy="406400"/>
+                        </a:xfrm>
+                        <a:prstGeom prst="rightArrow">
+                          <a:avLst/>
+                        </a:prstGeom>
+                        <a:solidFill>
+                          <a:srgbClr val="FF0000"/>
+                        </a:solidFill>
+                      </wps:spPr>
+                      <wps:style>
+                        <a:lnRef idx="2">
+                          <a:schemeClr val="accent1">
+                            <a:shade val="50000"/>
+                          </a:schemeClr>
+                        </a:lnRef>
+                        <a:fillRef idx="1">
+                          <a:schemeClr val="accent1"/>
+                        </a:fillRef>
+                        <a:effectRef idx="0">
+                          <a:schemeClr val="accent1"/>
+                        </a:effectRef>
+                        <a:fontRef idx="minor">
+                          <a:schemeClr val="lt1"/>
+                        </a:fontRef>
+                      </wps:style>
+                      <wps:bodyPr rot="0" spcFirstLastPara="0" vertOverflow="overflow" horzOverflow="overflow" vert="horz" wrap="square" lIns="91440" tIns="45720" rIns="91440" bIns="45720" numCol="1" spcCol="0" rtlCol="0" fromWordArt="0" anchor="ctr" anchorCtr="0" forceAA="0" compatLnSpc="1">
+                        <a:prstTxWarp prst="textNoShape">
+                          <a:avLst/>
+                        </a:prstTxWarp>
+                        <a:noAutofit/>
+                      </wps:bodyPr>
+                    </wps:wsp>
+                  </a:graphicData>
+                </a:graphic>
+                <wp14:sizeRelH relativeFrom="margin">
+                  <wp14:pctWidth>0</wp14:pctWidth>
+                </wp14:sizeRelH>
+              </wp:anchor>
+            </w:drawing>
+          </mc:Choice>
+          <mc:Fallback>
+            <w:pict>
+              <v:shape w14:anchorId="6415A43A" id="Arrow: Right 9" o:spid="_x0000_s1026" type="#_x0000_t13" style="position:absolute;margin-left:-14.5pt;margin-top:172.25pt;width:111pt;height:32pt;z-index:251658243;visibility:visible;mso-wrap-style:square;mso-width-percent:0;mso-wrap-distance-left:9pt;mso-wrap-distance-top:0;mso-wrap-distance-right:9pt;mso-wrap-distance-bottom:0;mso-position-horizontal:absolute;mso-position-horizontal-relative:margin;mso-position-vertical:absolute;mso-position-vertical-relative:text;mso-width-percent:0;mso-width-relative:margin;v-text-anchor:middle" o:gfxdata="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" adj="18486" fillcolor="red" strokecolor="#1f3763 [1604]" strokeweight="1pt">
+                <w10:wrap anchorx="margin"/>
+              </v:shape>
+            </w:pict>
+          </mc:Fallback>
+        </mc:AlternateContent>
+      </w:r>
+      <w:r>
+        <w:rPr>
+          <w:rFonts w:ascii="Times New Roman" w:hAnsi="Times New Roman" w:cs="Times New Roman"/>
+          <w:noProof/>
+          <w:sz w:val="24"/>
+          <w:szCs w:val="24"/>
+        </w:rPr>
+        <mc:AlternateContent>
+          <mc:Choice Requires="wps">
+            <w:drawing>
+              <wp:anchor distT="0" distB="0" distL="114300" distR="114300" simplePos="0" relativeHeight="251658242" behindDoc="0" locked="0" layoutInCell="1" allowOverlap="1" wp14:anchorId="65FDFF46" wp14:editId="74884B7D">
+                <wp:simplePos x="0" y="0"/>
+                <wp:positionH relativeFrom="margin">
+                  <wp:posOffset>-12700</wp:posOffset>
+                </wp:positionH>
+                <wp:positionV relativeFrom="paragraph">
+                  <wp:posOffset>1279525</wp:posOffset>
+                </wp:positionV>
+                <wp:extent cx="1225550" cy="342900"/>
+                <wp:effectExtent l="0" t="19050" r="31750" b="38100"/>
+                <wp:wrapNone/>
+                <wp:docPr id="8" name="Arrow: Right 8"/>
+                <wp:cNvGraphicFramePr/>
+                <a:graphic xmlns:a="http://schemas.openxmlformats.org/drawingml/2006/main">
+                  <a:graphicData uri="http://schemas.microsoft.com/office/word/2010/wordprocessingShape">
+                    <wps:wsp>
+                      <wps:cNvSpPr/>
+                      <wps:spPr>
+                        <a:xfrm>
+                          <a:off x="0" y="0"/>
+                          <a:ext cx="1225550" cy="342900"/>
+                        </a:xfrm>
+                        <a:prstGeom prst="rightArrow">
+                          <a:avLst/>
+                        </a:prstGeom>
+                        <a:solidFill>
+                          <a:srgbClr val="FF0000"/>
+                        </a:solidFill>
+                      </wps:spPr>
+                      <wps:style>
+                        <a:lnRef idx="2">
+                          <a:schemeClr val="accent1">
+                            <a:shade val="50000"/>
+                          </a:schemeClr>
+                        </a:lnRef>
+                        <a:fillRef idx="1">
+                          <a:schemeClr val="accent1"/>
+                        </a:fillRef>
+                        <a:effectRef idx="0">
+                          <a:schemeClr val="accent1"/>
+                        </a:effectRef>
+                        <a:fontRef idx="minor">
+                          <a:schemeClr val="lt1"/>
+                        </a:fontRef>
+                      </wps:style>
+                      <wps:bodyPr rot="0" spcFirstLastPara="0" vertOverflow="overflow" horzOverflow="overflow" vert="horz" wrap="square" lIns="91440" tIns="45720" rIns="91440" bIns="45720" numCol="1" spcCol="0" rtlCol="0" fromWordArt="0" anchor="ctr" anchorCtr="0" forceAA="0" compatLnSpc="1">
+                        <a:prstTxWarp prst="textNoShape">
+                          <a:avLst/>
+                        </a:prstTxWarp>
+                        <a:noAutofit/>
+                      </wps:bodyPr>
+                    </wps:wsp>
+                  </a:graphicData>
+                </a:graphic>
+                <wp14:sizeRelH relativeFrom="margin">
+                  <wp14:pctWidth>0</wp14:pctWidth>
+                </wp14:sizeRelH>
+                <wp14:sizeRelV relativeFrom="margin">
+                  <wp14:pctHeight>0</wp14:pctHeight>
+                </wp14:sizeRelV>
+              </wp:anchor>
+            </w:drawing>
+          </mc:Choice>
+          <mc:Fallback>
+            <w:pict>
+              <v:shape w14:anchorId="111CC71F" id="Arrow: Right 8" o:spid="_x0000_s1026" type="#_x0000_t13" style="position:absolute;margin-left:-1pt;margin-top:100.75pt;width:96.5pt;height:27pt;z-index:251658242;visibility:visible;mso-wrap-style:square;mso-width-percent:0;mso-height-percent:0;mso-wrap-distance-left:9pt;mso-wrap-distance-top:0;mso-wrap-distance-right:9pt;mso-wrap-distance-bottom:0;mso-position-horizontal:absolute;mso-position-horizontal-relative:margin;mso-position-vertical:absolute;mso-position-vertical-relative:text;mso-width-percent:0;mso-height-percent:0;mso-width-relative:margin;mso-height-relative:margin;v-text-anchor:middle" o:gfxdata="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" adj="18578" fillcolor="red" strokecolor="#1f3763 [1604]" strokeweight="1pt">
+                <w10:wrap anchorx="margin"/>
+              </v:shape>
+            </w:pict>
+          </mc:Fallback>
+        </mc:AlternateContent>
+      </w:r>
+      <w:r>
+        <w:rPr>
+          <w:rFonts w:ascii="Times New Roman" w:hAnsi="Times New Roman" w:cs="Times New Roman"/>
+          <w:noProof/>
+          <w:sz w:val="24"/>
+          <w:szCs w:val="24"/>
+        </w:rPr>
+        <mc:AlternateContent>
+          <mc:Choice Requires="wps">
+            <w:drawing>
+              <wp:anchor distT="45720" distB="45720" distL="114300" distR="114300" simplePos="0" relativeHeight="251658246" behindDoc="0" locked="0" layoutInCell="1" allowOverlap="1" wp14:anchorId="6AFCF882" wp14:editId="2BC4F525">
+                <wp:simplePos x="0" y="0"/>
+                <wp:positionH relativeFrom="leftMargin">
+                  <wp:posOffset>31750</wp:posOffset>
+                </wp:positionH>
+                <wp:positionV relativeFrom="paragraph">
+                  <wp:posOffset>1247775</wp:posOffset>
+                </wp:positionV>
+                <wp:extent cx="850900" cy="584200"/>
+                <wp:effectExtent l="0" t="0" r="25400" b="25400"/>
+                <wp:wrapSquare wrapText="bothSides"/>
+                <wp:docPr id="13" name="Text Box 2"/>
+                <wp:cNvGraphicFramePr>
+                  <a:graphicFrameLocks xmlns:a="http://schemas.openxmlformats.org/drawingml/2006/main"/>
+                </wp:cNvGraphicFramePr>
+                <a:graphic xmlns:a="http://schemas.openxmlformats.org/drawingml/2006/main">
+                  <a:graphicData uri="http://schemas.microsoft.com/office/word/2010/wordprocessingShape">
+                    <wps:wsp>
+                      <wps:cNvSpPr txBox="1">
+                        <a:spLocks noChangeArrowheads="1"/>
+                      </wps:cNvSpPr>
+                      <wps:spPr bwMode="auto">
+                        <a:xfrm rot="10800000" flipV="1">
+                          <a:off x="0" y="0"/>
+                          <a:ext cx="850900" cy="584200"/>
+                        </a:xfrm>
+                        <a:prstGeom prst="rect">
+                          <a:avLst/>
+                        </a:prstGeom>
+                        <a:solidFill>
+                          <a:srgbClr val="FFFFFF"/>
+                        </a:solidFill>
+                        <a:ln w="9525">
+                          <a:solidFill>
+                            <a:srgbClr val="000000"/>
+                          </a:solidFill>
+                          <a:miter lim="800000"/>
+                          <a:headEnd/>
+                          <a:tailEnd/>
+                        </a:ln>
+                      </wps:spPr>
+                      <wps:txbx>
+                        <w:txbxContent>
+                          <w:p>
+                            <w:pPr>
+                              <w:rPr>
+                                <w:b/>
+                              </w:rPr>
+                            </w:pPr>
+                            <w:r>
+                              <w:rPr>
+                                <w:b/>
+                              </w:rPr>
+                              <w:t>Avoid black area</w:t>
+                            </w:r>
+                          </w:p>
+                        </w:txbxContent>
+                      </wps:txbx>
+                      <wps:bodyPr rot="0" vert="horz" wrap="square" lIns="91440" tIns="45720" rIns="91440" bIns="45720" anchor="t" anchorCtr="0">
+                        <a:noAutofit/>
+                      </wps:bodyPr>
+                    </wps:wsp>
+                  </a:graphicData>
+                </a:graphic>
+                <wp14:sizeRelH relativeFrom="margin">
+                  <wp14:pctWidth>0</wp14:pctWidth>
+                </wp14:sizeRelH>
+                <wp14:sizeRelV relativeFrom="margin">
+                  <wp14:pctHeight>0</wp14:pctHeight>
+                </wp14:sizeRelV>
+              </wp:anchor>
+            </w:drawing>
+          </mc:Choice>
+          <mc:Fallback>
+            <w:pict>
+              <v:shape w14:anchorId="6AFCF882" id="_x0000_s1030" type="#_x0000_t202" style="position:absolute;left:0;text-align:left;margin-left:2.5pt;margin-top:98.25pt;width:67pt;height:46pt;rotation:180;flip:y;z-index:251658246;visibility:visible;mso-wrap-style:square;mso-width-percent:0;mso-height-percent:0;mso-wrap-distance-left:9pt;mso-wrap-distance-top:3.6pt;mso-wrap-distance-right:9pt;mso-wrap-distance-bottom:3.6pt;mso-position-horizontal:absolute;mso-position-horizontal-relative:left-margin-area;mso-position-vertical:absolute;mso-position-vertical-relative:text;mso-width-percent:0;mso-height-percent:0;mso-width-relative:margin;mso-height-relative:margin;v-text-anchor:top" o:gfxdata="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">
+                <v:textbox>
+                  <w:txbxContent>
+                    <w:p>
+                      <w:pPr>
+                        <w:rPr>
+                          <w:b/>
+                        </w:rPr>
+                      </w:pPr>
+                      <w:r>
+                        <w:rPr>
+                          <w:b/>
+                        </w:rPr>
+                        <w:t>Avoid black area</w:t>
+                      </w:r>
+                    </w:p>
+                  </w:txbxContent>
+                </v:textbox>
+                <w10:wrap type="square" anchorx="margin"/>
+              </v:shape>
+            </w:pict>
+          </mc:Fallback>
+        </mc:AlternateContent>
+      </w:r>
+      <w:r>
+        <w:rPr>
+          <w:rFonts w:ascii="Times New Roman" w:hAnsi="Times New Roman" w:cs="Times New Roman"/>
+          <w:noProof/>
+          <w:sz w:val="24"/>
+          <w:szCs w:val="24"/>
+        </w:rPr>
+        <mc:AlternateContent>
+          <mc:Choice Requires="wps">
+            <w:drawing>
+              <wp:anchor distT="0" distB="0" distL="114300" distR="114300" simplePos="0" relativeHeight="251658240" behindDoc="0" locked="0" layoutInCell="1" allowOverlap="1" wp14:anchorId="29E71FF7" wp14:editId="3DFD544C">
+                <wp:simplePos x="0" y="0"/>
+                <wp:positionH relativeFrom="column">
+                  <wp:posOffset>-228600</wp:posOffset>
+                </wp:positionH>
+                <wp:positionV relativeFrom="paragraph">
+                  <wp:posOffset>250825</wp:posOffset>
+                </wp:positionV>
+                <wp:extent cx="584200" cy="615950"/>
+                <wp:effectExtent l="0" t="19050" r="44450" b="31750"/>
+                <wp:wrapNone/>
+                <wp:docPr id="6" name="Arrow: Right 6"/>
+                <wp:cNvGraphicFramePr/>
+                <a:graphic xmlns:a="http://schemas.openxmlformats.org/drawingml/2006/main">
+                  <a:graphicData uri="http://schemas.microsoft.com/office/word/2010/wordprocessingShape">
+                    <wps:wsp>
+                      <wps:cNvSpPr/>
+                      <wps:spPr>
+                        <a:xfrm>
+                          <a:off x="0" y="0"/>
+                          <a:ext cx="584200" cy="615950"/>
+                        </a:xfrm>
+                        <a:prstGeom prst="rightArrow">
+                          <a:avLst/>
+                        </a:prstGeom>
+                        <a:solidFill>
+                          <a:srgbClr val="FF0000"/>
+                        </a:solidFill>
+                      </wps:spPr>
+                      <wps:style>
+                        <a:lnRef idx="2">
+                          <a:schemeClr val="accent1">
+                            <a:shade val="50000"/>
+                          </a:schemeClr>
+                        </a:lnRef>
+                        <a:fillRef idx="1">
+                          <a:schemeClr val="accent1"/>
+                        </a:fillRef>
+                        <a:effectRef idx="0">
+                          <a:schemeClr val="accent1"/>
+                        </a:effectRef>
+                        <a:fontRef idx="minor">
+                          <a:schemeClr val="lt1"/>
+                        </a:fontRef>
+                      </wps:style>
+                      <wps:bodyPr rot="0" spcFirstLastPara="0" vertOverflow="overflow" horzOverflow="overflow" vert="horz" wrap="square" lIns="91440" tIns="45720" rIns="91440" bIns="45720" numCol="1" spcCol="0" rtlCol="0" fromWordArt="0" anchor="ctr" anchorCtr="0" forceAA="0" compatLnSpc="1">
+                        <a:prstTxWarp prst="textNoShape">
+                          <a:avLst/>
+                        </a:prstTxWarp>
+                        <a:noAutofit/>
+                      </wps:bodyPr>
+                    </wps:wsp>
+                  </a:graphicData>
+                </a:graphic>
+                <wp14:sizeRelH relativeFrom="margin">
+                  <wp14:pctWidth>0</wp14:pctWidth>
+                </wp14:sizeRelH>
+                <wp14:sizeRelV relativeFrom="margin">
+                  <wp14:pctHeight>0</wp14:pctHeight>
+                </wp14:sizeRelV>
+              </wp:anchor>
+            </w:drawing>
+          </mc:Choice>
+          <mc:Fallback>
+            <w:pict>
+              <v:shape w14:anchorId="6F5E9E2B" id="Arrow: Right 6" o:spid="_x0000_s1026" type="#_x0000_t13" style="position:absolute;margin-left:-18pt;margin-top:19.75pt;width:46pt;height:48.5pt;z-index:251658240;visibility:visible;mso-wrap-style:square;mso-width-percent:0;mso-height-percent:0;mso-wrap-distance-left:9pt;mso-wrap-distance-top:0;mso-wrap-distance-right:9pt;mso-wrap-distance-bottom:0;mso-position-horizontal:absolute;mso-position-horizontal-relative:text;mso-position-vertical:absolute;mso-position-vertical-relative:text;mso-width-percent:0;mso-height-percent:0;mso-width-relative:margin;mso-height-relative:margin;v-text-anchor:middle" o:gfxdata="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" adj="10800" fillcolor="red" strokecolor="#1f3763 [1604]" strokeweight="1pt"/>
+            </w:pict>
+          </mc:Fallback>
+        </mc:AlternateContent>
+      </w:r>
+      <w:r>
+        <w:rPr>
+          <w:rFonts w:ascii="Times New Roman" w:hAnsi="Times New Roman" w:cs="Times New Roman"/>
+          <w:noProof/>
+          <w:sz w:val="24"/>
+          <w:szCs w:val="24"/>
+        </w:rPr>
+        <mc:AlternateContent>
+          <mc:Choice Requires="wps">
+            <w:drawing>
+              <wp:anchor distT="45720" distB="45720" distL="114300" distR="114300" simplePos="0" relativeHeight="251658247" behindDoc="0" locked="0" layoutInCell="1" allowOverlap="1" wp14:anchorId="75B4CB09" wp14:editId="571B1198">
+                <wp:simplePos x="0" y="0"/>
+                <wp:positionH relativeFrom="rightMargin">
+                  <wp:posOffset>-100330</wp:posOffset>
+                </wp:positionH>
+                <wp:positionV relativeFrom="paragraph">
+                  <wp:posOffset>27940</wp:posOffset>
                 </wp:positionV>
                 <wp:extent cx="914400" cy="1193800"/>
                 <wp:effectExtent l="0" t="0" r="19050" b="25400"/>
@@ -541,11 +1679,7 @@
           </mc:Choice>
           <mc:Fallback>
             <w:pict>
-              <v:shapetype w14:anchorId="75B4CB09" id="_x0000_t202" coordsize="21600,21600" o:spt="202" path="m,l,21600r21600,l21600,xe">
-                <v:stroke joinstyle="miter"/>
-                <v:path gradientshapeok="t" o:connecttype="rect"/>
-              </v:shapetype>
-              <v:shape id="Text Box 2" o:spid="_x0000_s1026" type="#_x0000_t202" style="position:absolute;left:0;text-align:left;margin-left:-10.5pt;margin-top:.35pt;width:1in;height:94pt;rotation:180;flip:y;z-index:251670528;visibility:visible;mso-wrap-style:square;mso-width-percent:0;mso-height-percent:0;mso-wrap-distance-left:9pt;mso-wrap-distance-top:3.6pt;mso-wrap-distance-right:9pt;mso-wrap-distance-bottom:3.6pt;mso-position-horizontal:absolute;mso-position-horizontal-relative:right-margin-area;mso-position-vertical:absolute;mso-position-vertical-relative:text;mso-width-percent:0;mso-height-percent:0;mso-width-relative:margin;mso-height-relative:margin;v-text-anchor:top" o:gfxdata="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">
+              <v:shape w14:anchorId="75B4CB09" id="_x0000_s1031" type="#_x0000_t202" style="position:absolute;left:0;text-align:left;margin-left:-7.9pt;margin-top:2.2pt;width:1in;height:94pt;rotation:180;flip:y;z-index:251658247;visibility:visible;mso-wrap-style:square;mso-width-percent:0;mso-height-percent:0;mso-wrap-distance-left:9pt;mso-wrap-distance-top:3.6pt;mso-wrap-distance-right:9pt;mso-wrap-distance-bottom:3.6pt;mso-position-horizontal:absolute;mso-position-horizontal-relative:right-margin-area;mso-position-vertical:absolute;mso-position-vertical-relative:text;mso-width-percent:0;mso-height-percent:0;mso-width-relative:margin;mso-height-relative:margin;v-text-anchor:top" o:gfxdata="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">
                 <v:textbox>
                   <w:txbxContent>
                     <w:p>
@@ -579,597 +1713,13 @@
         <mc:AlternateContent>
           <mc:Choice Requires="wps">
             <w:drawing>
-              <wp:anchor distT="0" distB="0" distL="114300" distR="114300" simplePos="0" relativeHeight="251659264" behindDoc="0" locked="0" layoutInCell="1" allowOverlap="1" wp14:anchorId="29E71FF7" wp14:editId="01E727F6">
+              <wp:anchor distT="0" distB="0" distL="114300" distR="114300" simplePos="0" relativeHeight="251658241" behindDoc="0" locked="0" layoutInCell="1" allowOverlap="1" wp14:anchorId="4F5174EB" wp14:editId="447EE2AA">
                 <wp:simplePos x="0" y="0"/>
                 <wp:positionH relativeFrom="column">
-                  <wp:posOffset>-215900</wp:posOffset>
+                  <wp:posOffset>5322888</wp:posOffset>
                 </wp:positionH>
                 <wp:positionV relativeFrom="paragraph">
-                  <wp:posOffset>174625</wp:posOffset>
-                </wp:positionV>
-                <wp:extent cx="584200" cy="615950"/>
-                <wp:effectExtent l="0" t="19050" r="44450" b="31750"/>
-                <wp:wrapNone/>
-                <wp:docPr id="6" name="Arrow: Right 6"/>
-                <wp:cNvGraphicFramePr/>
-                <a:graphic xmlns:a="http://schemas.openxmlformats.org/drawingml/2006/main">
-                  <a:graphicData uri="http://schemas.microsoft.com/office/word/2010/wordprocessingShape">
-                    <wps:wsp>
-                      <wps:cNvSpPr/>
-                      <wps:spPr>
-                        <a:xfrm>
-                          <a:off x="0" y="0"/>
-                          <a:ext cx="584200" cy="615950"/>
-                        </a:xfrm>
-                        <a:prstGeom prst="rightArrow">
-                          <a:avLst/>
-                        </a:prstGeom>
-                        <a:solidFill>
-                          <a:srgbClr val="FF0000"/>
-                        </a:solidFill>
-                      </wps:spPr>
-                      <wps:style>
-                        <a:lnRef idx="2">
-                          <a:schemeClr val="accent1">
-                            <a:shade val="50000"/>
-                          </a:schemeClr>
-                        </a:lnRef>
-                        <a:fillRef idx="1">
-                          <a:schemeClr val="accent1"/>
-                        </a:fillRef>
-                        <a:effectRef idx="0">
-                          <a:schemeClr val="accent1"/>
-                        </a:effectRef>
-                        <a:fontRef idx="minor">
-                          <a:schemeClr val="lt1"/>
-                        </a:fontRef>
-                      </wps:style>
-                      <wps:bodyPr rot="0" spcFirstLastPara="0" vertOverflow="overflow" horzOverflow="overflow" vert="horz" wrap="square" lIns="91440" tIns="45720" rIns="91440" bIns="45720" numCol="1" spcCol="0" rtlCol="0" fromWordArt="0" anchor="ctr" anchorCtr="0" forceAA="0" compatLnSpc="1">
-                        <a:prstTxWarp prst="textNoShape">
-                          <a:avLst/>
-                        </a:prstTxWarp>
-                        <a:noAutofit/>
-                      </wps:bodyPr>
-                    </wps:wsp>
-                  </a:graphicData>
-                </a:graphic>
-                <wp14:sizeRelH relativeFrom="margin">
-                  <wp14:pctWidth>0</wp14:pctWidth>
-                </wp14:sizeRelH>
-                <wp14:sizeRelV relativeFrom="margin">
-                  <wp14:pctHeight>0</wp14:pctHeight>
-                </wp14:sizeRelV>
-              </wp:anchor>
-            </w:drawing>
-          </mc:Choice>
-          <mc:Fallback>
-            <w:pict>
-              <v:shapetype w14:anchorId="63DEA70E" id="_x0000_t13" coordsize="21600,21600" o:spt="13" adj="16200,5400" path="m@0,l@0@1,0@1,0@2@0@2@0,21600,21600,10800xe">
-                <v:stroke joinstyle="miter"/>
-                <v:formulas>
-                  <v:f eqn="val #0"/>
-                  <v:f eqn="val #1"/>
-                  <v:f eqn="sum height 0 #1"/>
-                  <v:f eqn="sum 10800 0 #1"/>
-                  <v:f eqn="sum width 0 #0"/>
-                  <v:f eqn="prod @4 @3 10800"/>
-                  <v:f eqn="sum width 0 @5"/>
-                </v:formulas>
-                <v:path o:connecttype="custom" o:connectlocs="@0,0;0,10800;@0,21600;21600,10800" o:connectangles="270,180,90,0" textboxrect="0,@1,@6,@2"/>
-                <v:handles>
-                  <v:h position="#0,#1" xrange="0,21600" yrange="0,10800"/>
-                </v:handles>
-              </v:shapetype>
-              <v:shape id="Arrow: Right 6" o:spid="_x0000_s1026" type="#_x0000_t13" style="position:absolute;margin-left:-17pt;margin-top:13.75pt;width:46pt;height:48.5pt;z-index:251659264;visibility:visible;mso-wrap-style:square;mso-width-percent:0;mso-height-percent:0;mso-wrap-distance-left:9pt;mso-wrap-distance-top:0;mso-wrap-distance-right:9pt;mso-wrap-distance-bottom:0;mso-position-horizontal:absolute;mso-position-horizontal-relative:text;mso-position-vertical:absolute;mso-position-vertical-relative:text;mso-width-percent:0;mso-height-percent:0;mso-width-relative:margin;mso-height-relative:margin;v-text-anchor:middle" o:gfxdata="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" adj="10800" fillcolor="red" strokecolor="#1f3763 [1604]" strokeweight="1pt"/>
-            </w:pict>
-          </mc:Fallback>
-        </mc:AlternateContent>
-      </w:r>
-      <w:r>
-        <w:rPr>
-          <w:rFonts w:ascii="Times New Roman" w:hAnsi="Times New Roman" w:cs="Times New Roman"/>
-          <w:noProof/>
-          <w:sz w:val="24"/>
-          <w:szCs w:val="24"/>
-        </w:rPr>
-        <mc:AlternateContent>
-          <mc:Choice Requires="wps">
-            <w:drawing>
-              <wp:anchor distT="45720" distB="45720" distL="114300" distR="114300" simplePos="0" relativeHeight="251668480" behindDoc="0" locked="0" layoutInCell="1" allowOverlap="1" wp14:anchorId="6AFCF882" wp14:editId="2EFAB742">
-                <wp:simplePos x="0" y="0"/>
-                <wp:positionH relativeFrom="leftMargin">
-                  <wp:posOffset>44450</wp:posOffset>
-                </wp:positionH>
-                <wp:positionV relativeFrom="paragraph">
-                  <wp:posOffset>1171575</wp:posOffset>
-                </wp:positionV>
-                <wp:extent cx="850900" cy="584200"/>
-                <wp:effectExtent l="0" t="0" r="25400" b="25400"/>
-                <wp:wrapSquare wrapText="bothSides"/>
-                <wp:docPr id="13" name="Text Box 2"/>
-                <wp:cNvGraphicFramePr>
-                  <a:graphicFrameLocks xmlns:a="http://schemas.openxmlformats.org/drawingml/2006/main"/>
-                </wp:cNvGraphicFramePr>
-                <a:graphic xmlns:a="http://schemas.openxmlformats.org/drawingml/2006/main">
-                  <a:graphicData uri="http://schemas.microsoft.com/office/word/2010/wordprocessingShape">
-                    <wps:wsp>
-                      <wps:cNvSpPr txBox="1">
-                        <a:spLocks noChangeArrowheads="1"/>
-                      </wps:cNvSpPr>
-                      <wps:spPr bwMode="auto">
-                        <a:xfrm rot="10800000" flipV="1">
-                          <a:off x="0" y="0"/>
-                          <a:ext cx="850900" cy="584200"/>
-                        </a:xfrm>
-                        <a:prstGeom prst="rect">
-                          <a:avLst/>
-                        </a:prstGeom>
-                        <a:solidFill>
-                          <a:srgbClr val="FFFFFF"/>
-                        </a:solidFill>
-                        <a:ln w="9525">
-                          <a:solidFill>
-                            <a:srgbClr val="000000"/>
-                          </a:solidFill>
-                          <a:miter lim="800000"/>
-                          <a:headEnd/>
-                          <a:tailEnd/>
-                        </a:ln>
-                      </wps:spPr>
-                      <wps:txbx>
-                        <w:txbxContent>
-                          <w:p>
-                            <w:pPr>
-                              <w:rPr>
-                                <w:b/>
-                              </w:rPr>
-                            </w:pPr>
-                            <w:r>
-                              <w:rPr>
-                                <w:b/>
-                              </w:rPr>
-                              <w:t>Avoid black area</w:t>
-                            </w:r>
-                          </w:p>
-                        </w:txbxContent>
-                      </wps:txbx>
-                      <wps:bodyPr rot="0" vert="horz" wrap="square" lIns="91440" tIns="45720" rIns="91440" bIns="45720" anchor="t" anchorCtr="0">
-                        <a:noAutofit/>
-                      </wps:bodyPr>
-                    </wps:wsp>
-                  </a:graphicData>
-                </a:graphic>
-                <wp14:sizeRelH relativeFrom="margin">
-                  <wp14:pctWidth>0</wp14:pctWidth>
-                </wp14:sizeRelH>
-                <wp14:sizeRelV relativeFrom="margin">
-                  <wp14:pctHeight>0</wp14:pctHeight>
-                </wp14:sizeRelV>
-              </wp:anchor>
-            </w:drawing>
-          </mc:Choice>
-          <mc:Fallback>
-            <w:pict>
-              <v:shape w14:anchorId="6AFCF882" id="_x0000_s1027" type="#_x0000_t202" style="position:absolute;left:0;text-align:left;margin-left:3.5pt;margin-top:92.25pt;width:67pt;height:46pt;rotation:180;flip:y;z-index:251668480;visibility:visible;mso-wrap-style:square;mso-width-percent:0;mso-height-percent:0;mso-wrap-distance-left:9pt;mso-wrap-distance-top:3.6pt;mso-wrap-distance-right:9pt;mso-wrap-distance-bottom:3.6pt;mso-position-horizontal:absolute;mso-position-horizontal-relative:left-margin-area;mso-position-vertical:absolute;mso-position-vertical-relative:text;mso-width-percent:0;mso-height-percent:0;mso-width-relative:margin;mso-height-relative:margin;v-text-anchor:top" o:gfxdata="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">
-                <v:textbox>
-                  <w:txbxContent>
-                    <w:p>
-                      <w:pPr>
-                        <w:rPr>
-                          <w:b/>
-                        </w:rPr>
-                      </w:pPr>
-                      <w:r>
-                        <w:rPr>
-                          <w:b/>
-                        </w:rPr>
-                        <w:t>Avoid black area</w:t>
-                      </w:r>
-                    </w:p>
-                  </w:txbxContent>
-                </v:textbox>
-                <w10:wrap type="square" anchorx="margin"/>
-              </v:shape>
-            </w:pict>
-          </mc:Fallback>
-        </mc:AlternateContent>
-      </w:r>
-      <w:r>
-        <w:rPr>
-          <w:rFonts w:ascii="Times New Roman" w:hAnsi="Times New Roman" w:cs="Times New Roman"/>
-          <w:noProof/>
-          <w:sz w:val="24"/>
-          <w:szCs w:val="24"/>
-        </w:rPr>
-        <mc:AlternateContent>
-          <mc:Choice Requires="wps">
-            <w:drawing>
-              <wp:anchor distT="0" distB="0" distL="114300" distR="114300" simplePos="0" relativeHeight="251661312" behindDoc="0" locked="0" layoutInCell="1" allowOverlap="1" wp14:anchorId="65FDFF46" wp14:editId="4FA177DA">
-                <wp:simplePos x="0" y="0"/>
-                <wp:positionH relativeFrom="margin">
-                  <wp:align>left</wp:align>
-                </wp:positionH>
-                <wp:positionV relativeFrom="paragraph">
-                  <wp:posOffset>1203325</wp:posOffset>
-                </wp:positionV>
-                <wp:extent cx="1225550" cy="342900"/>
-                <wp:effectExtent l="0" t="19050" r="31750" b="38100"/>
-                <wp:wrapNone/>
-                <wp:docPr id="8" name="Arrow: Right 8"/>
-                <wp:cNvGraphicFramePr/>
-                <a:graphic xmlns:a="http://schemas.openxmlformats.org/drawingml/2006/main">
-                  <a:graphicData uri="http://schemas.microsoft.com/office/word/2010/wordprocessingShape">
-                    <wps:wsp>
-                      <wps:cNvSpPr/>
-                      <wps:spPr>
-                        <a:xfrm>
-                          <a:off x="0" y="0"/>
-                          <a:ext cx="1225550" cy="342900"/>
-                        </a:xfrm>
-                        <a:prstGeom prst="rightArrow">
-                          <a:avLst/>
-                        </a:prstGeom>
-                        <a:solidFill>
-                          <a:srgbClr val="FF0000"/>
-                        </a:solidFill>
-                      </wps:spPr>
-                      <wps:style>
-                        <a:lnRef idx="2">
-                          <a:schemeClr val="accent1">
-                            <a:shade val="50000"/>
-                          </a:schemeClr>
-                        </a:lnRef>
-                        <a:fillRef idx="1">
-                          <a:schemeClr val="accent1"/>
-                        </a:fillRef>
-                        <a:effectRef idx="0">
-                          <a:schemeClr val="accent1"/>
-                        </a:effectRef>
-                        <a:fontRef idx="minor">
-                          <a:schemeClr val="lt1"/>
-                        </a:fontRef>
-                      </wps:style>
-                      <wps:bodyPr rot="0" spcFirstLastPara="0" vertOverflow="overflow" horzOverflow="overflow" vert="horz" wrap="square" lIns="91440" tIns="45720" rIns="91440" bIns="45720" numCol="1" spcCol="0" rtlCol="0" fromWordArt="0" anchor="ctr" anchorCtr="0" forceAA="0" compatLnSpc="1">
-                        <a:prstTxWarp prst="textNoShape">
-                          <a:avLst/>
-                        </a:prstTxWarp>
-                        <a:noAutofit/>
-                      </wps:bodyPr>
-                    </wps:wsp>
-                  </a:graphicData>
-                </a:graphic>
-                <wp14:sizeRelH relativeFrom="margin">
-                  <wp14:pctWidth>0</wp14:pctWidth>
-                </wp14:sizeRelH>
-                <wp14:sizeRelV relativeFrom="margin">
-                  <wp14:pctHeight>0</wp14:pctHeight>
-                </wp14:sizeRelV>
-              </wp:anchor>
-            </w:drawing>
-          </mc:Choice>
-          <mc:Fallback>
-            <w:pict>
-              <v:shape w14:anchorId="77E16A4A" id="Arrow: Right 8" o:spid="_x0000_s1026" type="#_x0000_t13" style="position:absolute;margin-left:0;margin-top:94.75pt;width:96.5pt;height:27pt;z-index:251661312;visibility:visible;mso-wrap-style:square;mso-width-percent:0;mso-height-percent:0;mso-wrap-distance-left:9pt;mso-wrap-distance-top:0;mso-wrap-distance-right:9pt;mso-wrap-distance-bottom:0;mso-position-horizontal:left;mso-position-horizontal-relative:margin;mso-position-vertical:absolute;mso-position-vertical-relative:text;mso-width-percent:0;mso-height-percent:0;mso-width-relative:margin;mso-height-relative:margin;v-text-anchor:middle" o:gfxdata="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" adj="18578" fillcolor="red" strokecolor="#1f3763 [1604]" strokeweight="1pt">
-                <w10:wrap anchorx="margin"/>
-              </v:shape>
-            </w:pict>
-          </mc:Fallback>
-        </mc:AlternateContent>
-      </w:r>
-      <w:r>
-        <w:rPr>
-          <w:rFonts w:ascii="Times New Roman" w:hAnsi="Times New Roman" w:cs="Times New Roman"/>
-          <w:noProof/>
-          <w:sz w:val="24"/>
-          <w:szCs w:val="24"/>
-        </w:rPr>
-        <mc:AlternateContent>
-          <mc:Choice Requires="wps">
-            <w:drawing>
-              <wp:anchor distT="0" distB="0" distL="114300" distR="114300" simplePos="0" relativeHeight="251662336" behindDoc="0" locked="0" layoutInCell="1" allowOverlap="1" wp14:anchorId="7D10C09B" wp14:editId="14A3F301">
-                <wp:simplePos x="0" y="0"/>
-                <wp:positionH relativeFrom="margin">
-                  <wp:posOffset>-171450</wp:posOffset>
-                </wp:positionH>
-                <wp:positionV relativeFrom="paragraph">
-                  <wp:posOffset>2111375</wp:posOffset>
-                </wp:positionV>
-                <wp:extent cx="1409700" cy="406400"/>
-                <wp:effectExtent l="0" t="19050" r="38100" b="31750"/>
-                <wp:wrapNone/>
-                <wp:docPr id="9" name="Arrow: Right 9"/>
-                <wp:cNvGraphicFramePr/>
-                <a:graphic xmlns:a="http://schemas.openxmlformats.org/drawingml/2006/main">
-                  <a:graphicData uri="http://schemas.microsoft.com/office/word/2010/wordprocessingShape">
-                    <wps:wsp>
-                      <wps:cNvSpPr/>
-                      <wps:spPr>
-                        <a:xfrm>
-                          <a:off x="0" y="0"/>
-                          <a:ext cx="1409700" cy="406400"/>
-                        </a:xfrm>
-                        <a:prstGeom prst="rightArrow">
-                          <a:avLst/>
-                        </a:prstGeom>
-                        <a:solidFill>
-                          <a:srgbClr val="FF0000"/>
-                        </a:solidFill>
-                      </wps:spPr>
-                      <wps:style>
-                        <a:lnRef idx="2">
-                          <a:schemeClr val="accent1">
-                            <a:shade val="50000"/>
-                          </a:schemeClr>
-                        </a:lnRef>
-                        <a:fillRef idx="1">
-                          <a:schemeClr val="accent1"/>
-                        </a:fillRef>
-                        <a:effectRef idx="0">
-                          <a:schemeClr val="accent1"/>
-                        </a:effectRef>
-                        <a:fontRef idx="minor">
-                          <a:schemeClr val="lt1"/>
-                        </a:fontRef>
-                      </wps:style>
-                      <wps:bodyPr rot="0" spcFirstLastPara="0" vertOverflow="overflow" horzOverflow="overflow" vert="horz" wrap="square" lIns="91440" tIns="45720" rIns="91440" bIns="45720" numCol="1" spcCol="0" rtlCol="0" fromWordArt="0" anchor="ctr" anchorCtr="0" forceAA="0" compatLnSpc="1">
-                        <a:prstTxWarp prst="textNoShape">
-                          <a:avLst/>
-                        </a:prstTxWarp>
-                        <a:noAutofit/>
-                      </wps:bodyPr>
-                    </wps:wsp>
-                  </a:graphicData>
-                </a:graphic>
-                <wp14:sizeRelH relativeFrom="margin">
-                  <wp14:pctWidth>0</wp14:pctWidth>
-                </wp14:sizeRelH>
-              </wp:anchor>
-            </w:drawing>
-          </mc:Choice>
-          <mc:Fallback>
-            <w:pict>
-              <v:shape w14:anchorId="3AA4D2EC" id="Arrow: Right 9" o:spid="_x0000_s1026" type="#_x0000_t13" style="position:absolute;margin-left:-13.5pt;margin-top:166.25pt;width:111pt;height:32pt;z-index:251662336;visibility:visible;mso-wrap-style:square;mso-width-percent:0;mso-wrap-distance-left:9pt;mso-wrap-distance-top:0;mso-wrap-distance-right:9pt;mso-wrap-distance-bottom:0;mso-position-horizontal:absolute;mso-position-horizontal-relative:margin;mso-position-vertical:absolute;mso-position-vertical-relative:text;mso-width-percent:0;mso-width-relative:margin;v-text-anchor:middle" o:gfxdata="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" adj="18486" fillcolor="red" strokecolor="#1f3763 [1604]" strokeweight="1pt">
-                <w10:wrap anchorx="margin"/>
-              </v:shape>
-            </w:pict>
-          </mc:Fallback>
-        </mc:AlternateContent>
-      </w:r>
-      <w:r>
-        <w:rPr>
-          <w:rFonts w:ascii="Times New Roman" w:hAnsi="Times New Roman" w:cs="Times New Roman"/>
-          <w:noProof/>
-          <w:sz w:val="24"/>
-          <w:szCs w:val="24"/>
-        </w:rPr>
-        <mc:AlternateContent>
-          <mc:Choice Requires="wps">
-            <w:drawing>
-              <wp:anchor distT="45720" distB="45720" distL="114300" distR="114300" simplePos="0" relativeHeight="251666432" behindDoc="0" locked="0" layoutInCell="1" allowOverlap="1" wp14:anchorId="2CBC6CD8" wp14:editId="055967A5">
-                <wp:simplePos x="0" y="0"/>
-                <wp:positionH relativeFrom="page">
-                  <wp:posOffset>133350</wp:posOffset>
-                </wp:positionH>
-                <wp:positionV relativeFrom="paragraph">
-                  <wp:posOffset>1857375</wp:posOffset>
-                </wp:positionV>
-                <wp:extent cx="736600" cy="596900"/>
-                <wp:effectExtent l="0" t="0" r="25400" b="12700"/>
-                <wp:wrapSquare wrapText="bothSides"/>
-                <wp:docPr id="10" name="Text Box 2"/>
-                <wp:cNvGraphicFramePr>
-                  <a:graphicFrameLocks xmlns:a="http://schemas.openxmlformats.org/drawingml/2006/main"/>
-                </wp:cNvGraphicFramePr>
-                <a:graphic xmlns:a="http://schemas.openxmlformats.org/drawingml/2006/main">
-                  <a:graphicData uri="http://schemas.microsoft.com/office/word/2010/wordprocessingShape">
-                    <wps:wsp>
-                      <wps:cNvSpPr txBox="1">
-                        <a:spLocks noChangeArrowheads="1"/>
-                      </wps:cNvSpPr>
-                      <wps:spPr bwMode="auto">
-                        <a:xfrm rot="10800000" flipV="1">
-                          <a:off x="0" y="0"/>
-                          <a:ext cx="736600" cy="596900"/>
-                        </a:xfrm>
-                        <a:prstGeom prst="rect">
-                          <a:avLst/>
-                        </a:prstGeom>
-                        <a:solidFill>
-                          <a:srgbClr val="FFFFFF"/>
-                        </a:solidFill>
-                        <a:ln w="9525">
-                          <a:solidFill>
-                            <a:srgbClr val="000000"/>
-                          </a:solidFill>
-                          <a:miter lim="800000"/>
-                          <a:headEnd/>
-                          <a:tailEnd/>
-                        </a:ln>
-                      </wps:spPr>
-                      <wps:txbx>
-                        <w:txbxContent>
-                          <w:p>
-                            <w:pPr>
-                              <w:rPr>
-                                <w:b/>
-                              </w:rPr>
-                            </w:pPr>
-                            <w:r>
-                              <w:rPr>
-                                <w:b/>
-                              </w:rPr>
-                              <w:t>Stay in the blue</w:t>
-                            </w:r>
-                          </w:p>
-                        </w:txbxContent>
-                      </wps:txbx>
-                      <wps:bodyPr rot="0" vert="horz" wrap="square" lIns="91440" tIns="45720" rIns="91440" bIns="45720" anchor="t" anchorCtr="0">
-                        <a:noAutofit/>
-                      </wps:bodyPr>
-                    </wps:wsp>
-                  </a:graphicData>
-                </a:graphic>
-                <wp14:sizeRelH relativeFrom="margin">
-                  <wp14:pctWidth>0</wp14:pctWidth>
-                </wp14:sizeRelH>
-                <wp14:sizeRelV relativeFrom="margin">
-                  <wp14:pctHeight>0</wp14:pctHeight>
-                </wp14:sizeRelV>
-              </wp:anchor>
-            </w:drawing>
-          </mc:Choice>
-          <mc:Fallback>
-            <w:pict>
-              <v:shape w14:anchorId="2CBC6CD8" id="_x0000_s1028" type="#_x0000_t202" style="position:absolute;left:0;text-align:left;margin-left:10.5pt;margin-top:146.25pt;width:58pt;height:47pt;rotation:180;flip:y;z-index:251666432;visibility:visible;mso-wrap-style:square;mso-width-percent:0;mso-height-percent:0;mso-wrap-distance-left:9pt;mso-wrap-distance-top:3.6pt;mso-wrap-distance-right:9pt;mso-wrap-distance-bottom:3.6pt;mso-position-horizontal:absolute;mso-position-horizontal-relative:page;mso-position-vertical:absolute;mso-position-vertical-relative:text;mso-width-percent:0;mso-height-percent:0;mso-width-relative:margin;mso-height-relative:margin;v-text-anchor:top" o:gfxdata="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">
-                <v:textbox>
-                  <w:txbxContent>
-                    <w:p>
-                      <w:pPr>
-                        <w:rPr>
-                          <w:b/>
-                        </w:rPr>
-                      </w:pPr>
-                      <w:r>
-                        <w:rPr>
-                          <w:b/>
-                        </w:rPr>
-                        <w:t>Stay in the blue</w:t>
-                      </w:r>
-                    </w:p>
-                  </w:txbxContent>
-                </v:textbox>
-                <w10:wrap type="square" anchorx="page"/>
-              </v:shape>
-            </w:pict>
-          </mc:Fallback>
-        </mc:AlternateContent>
-      </w:r>
-      <w:r>
-        <w:rPr>
-          <w:rFonts w:ascii="Times New Roman" w:hAnsi="Times New Roman" w:cs="Times New Roman"/>
-          <w:noProof/>
-          <w:sz w:val="24"/>
-          <w:szCs w:val="24"/>
-        </w:rPr>
-        <mc:AlternateContent>
-          <mc:Choice Requires="wps">
-            <w:drawing>
-              <wp:anchor distT="45720" distB="45720" distL="114300" distR="114300" simplePos="0" relativeHeight="251664384" behindDoc="0" locked="0" layoutInCell="1" allowOverlap="1" wp14:anchorId="6674433F" wp14:editId="15FE45CD">
-                <wp:simplePos x="0" y="0"/>
-                <wp:positionH relativeFrom="page">
-                  <wp:posOffset>158750</wp:posOffset>
-                </wp:positionH>
-                <wp:positionV relativeFrom="paragraph">
-                  <wp:posOffset>244475</wp:posOffset>
-                </wp:positionV>
-                <wp:extent cx="685800" cy="717550"/>
-                <wp:effectExtent l="0" t="0" r="19050" b="25400"/>
-                <wp:wrapSquare wrapText="bothSides"/>
-                <wp:docPr id="217" name="Text Box 2"/>
-                <wp:cNvGraphicFramePr>
-                  <a:graphicFrameLocks xmlns:a="http://schemas.openxmlformats.org/drawingml/2006/main"/>
-                </wp:cNvGraphicFramePr>
-                <a:graphic xmlns:a="http://schemas.openxmlformats.org/drawingml/2006/main">
-                  <a:graphicData uri="http://schemas.microsoft.com/office/word/2010/wordprocessingShape">
-                    <wps:wsp>
-                      <wps:cNvSpPr txBox="1">
-                        <a:spLocks noChangeArrowheads="1"/>
-                      </wps:cNvSpPr>
-                      <wps:spPr bwMode="auto">
-                        <a:xfrm rot="10800000" flipV="1">
-                          <a:off x="0" y="0"/>
-                          <a:ext cx="685800" cy="717550"/>
-                        </a:xfrm>
-                        <a:prstGeom prst="rect">
-                          <a:avLst/>
-                        </a:prstGeom>
-                        <a:solidFill>
-                          <a:srgbClr val="FFFFFF"/>
-                        </a:solidFill>
-                        <a:ln w="9525">
-                          <a:solidFill>
-                            <a:srgbClr val="000000"/>
-                          </a:solidFill>
-                          <a:miter lim="800000"/>
-                          <a:headEnd/>
-                          <a:tailEnd/>
-                        </a:ln>
-                      </wps:spPr>
-                      <wps:txbx>
-                        <w:txbxContent>
-                          <w:p>
-                            <w:pPr>
-                              <w:rPr>
-                                <w:b/>
-                              </w:rPr>
-                            </w:pPr>
-                            <w:r>
-                              <w:rPr>
-                                <w:b/>
-                              </w:rPr>
-                              <w:t>Get to here to win</w:t>
-                            </w:r>
-                          </w:p>
-                        </w:txbxContent>
-                      </wps:txbx>
-                      <wps:bodyPr rot="0" vert="horz" wrap="square" lIns="91440" tIns="45720" rIns="91440" bIns="45720" anchor="t" anchorCtr="0">
-                        <a:noAutofit/>
-                      </wps:bodyPr>
-                    </wps:wsp>
-                  </a:graphicData>
-                </a:graphic>
-                <wp14:sizeRelH relativeFrom="margin">
-                  <wp14:pctWidth>0</wp14:pctWidth>
-                </wp14:sizeRelH>
-                <wp14:sizeRelV relativeFrom="margin">
-                  <wp14:pctHeight>0</wp14:pctHeight>
-                </wp14:sizeRelV>
-              </wp:anchor>
-            </w:drawing>
-          </mc:Choice>
-          <mc:Fallback>
-            <w:pict>
-              <v:shape w14:anchorId="6674433F" id="_x0000_s1029" type="#_x0000_t202" style="position:absolute;left:0;text-align:left;margin-left:12.5pt;margin-top:19.25pt;width:54pt;height:56.5pt;rotation:180;flip:y;z-index:251664384;visibility:visible;mso-wrap-style:square;mso-width-percent:0;mso-height-percent:0;mso-wrap-distance-left:9pt;mso-wrap-distance-top:3.6pt;mso-wrap-distance-right:9pt;mso-wrap-distance-bottom:3.6pt;mso-position-horizontal:absolute;mso-position-horizontal-relative:page;mso-position-vertical:absolute;mso-position-vertical-relative:text;mso-width-percent:0;mso-height-percent:0;mso-width-relative:margin;mso-height-relative:margin;v-text-anchor:top" o:gfxdata="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">
-                <v:textbox>
-                  <w:txbxContent>
-                    <w:p>
-                      <w:pPr>
-                        <w:rPr>
-                          <w:b/>
-                        </w:rPr>
-                      </w:pPr>
-                      <w:r>
-                        <w:rPr>
-                          <w:b/>
-                        </w:rPr>
-                        <w:t>Get to here to win</w:t>
-                      </w:r>
-                    </w:p>
-                  </w:txbxContent>
-                </v:textbox>
-                <w10:wrap type="square" anchorx="page"/>
-              </v:shape>
-            </w:pict>
-          </mc:Fallback>
-        </mc:AlternateContent>
-      </w:r>
-      <w:r>
-        <w:rPr>
-          <w:rFonts w:ascii="Times New Roman" w:hAnsi="Times New Roman" w:cs="Times New Roman"/>
-          <w:noProof/>
-          <w:sz w:val="24"/>
-          <w:szCs w:val="24"/>
-        </w:rPr>
-        <mc:AlternateContent>
-          <mc:Choice Requires="wps">
-            <w:drawing>
-              <wp:anchor distT="0" distB="0" distL="114300" distR="114300" simplePos="0" relativeHeight="251660288" behindDoc="0" locked="0" layoutInCell="1" allowOverlap="1" wp14:anchorId="4F5174EB" wp14:editId="010B05D2">
-                <wp:simplePos x="0" y="0"/>
-                <wp:positionH relativeFrom="column">
-                  <wp:posOffset>5289550</wp:posOffset>
-                </wp:positionH>
-                <wp:positionV relativeFrom="paragraph">
-                  <wp:posOffset>327025</wp:posOffset>
+                  <wp:posOffset>350837</wp:posOffset>
                 </wp:positionV>
                 <wp:extent cx="781050" cy="374650"/>
                 <wp:effectExtent l="19050" t="19050" r="19050" b="44450"/>
@@ -1228,23 +1778,28 @@
           </mc:Choice>
           <mc:Fallback>
             <w:pict>
-              <v:shape w14:anchorId="5306C949" id="Arrow: Right 7" o:spid="_x0000_s1026" type="#_x0000_t13" style="position:absolute;margin-left:416.5pt;margin-top:25.75pt;width:61.5pt;height:29.5pt;flip:x;z-index:251660288;visibility:visible;mso-wrap-style:square;mso-width-percent:0;mso-height-percent:0;mso-wrap-distance-left:9pt;mso-wrap-distance-top:0;mso-wrap-distance-right:9pt;mso-wrap-distance-bottom:0;mso-position-horizontal:absolute;mso-position-horizontal-relative:text;mso-position-vertical:absolute;mso-position-vertical-relative:text;mso-width-percent:0;mso-height-percent:0;mso-width-relative:margin;mso-height-relative:margin;v-text-anchor:middle" o:gfxdata="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" adj="16420" fillcolor="red" strokecolor="#1f3763 [1604]" strokeweight="1pt"/>
+              <v:shape w14:anchorId="292A0E14" id="Arrow: Right 7" o:spid="_x0000_s1026" type="#_x0000_t13" style="position:absolute;margin-left:419.15pt;margin-top:27.6pt;width:61.5pt;height:29.5pt;flip:x;z-index:251658241;visibility:visible;mso-wrap-style:square;mso-width-percent:0;mso-height-percent:0;mso-wrap-distance-left:9pt;mso-wrap-distance-top:0;mso-wrap-distance-right:9pt;mso-wrap-distance-bottom:0;mso-position-horizontal:absolute;mso-position-horizontal-relative:text;mso-position-vertical:absolute;mso-position-vertical-relative:text;mso-width-percent:0;mso-height-percent:0;mso-width-relative:margin;mso-height-relative:margin;v-text-anchor:middle" o:gfxdata="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" adj="16420" fillcolor="red" strokecolor="#1f3763 [1604]" strokeweight="1pt"/>
             </w:pict>
           </mc:Fallback>
         </mc:AlternateContent>
       </w:r>
       <w:r>
         <w:rPr>
-          <w:rFonts w:ascii="Times New Roman" w:hAnsi="Times New Roman" w:cs="Times New Roman"/>
           <w:noProof/>
+        </w:rPr>
+        <w:t xml:space="preserve"> </w:t>
+      </w:r>
+      <w:r>
+        <w:rPr>
+          <w:rFonts w:ascii="Times New Roman" w:hAnsi="Times New Roman" w:cs="Times New Roman"/>
           <w:sz w:val="24"/>
           <w:szCs w:val="24"/>
         </w:rPr>
         <w:drawing>
-          <wp:inline distT="0" distB="0" distL="0" distR="0" wp14:anchorId="21C44A22" wp14:editId="2D07FDDA">
-            <wp:extent cx="5289550" cy="4064000"/>
-            <wp:effectExtent l="0" t="0" r="6350" b="0"/>
-            <wp:docPr id="4" name="Picture 4"/>
+          <wp:inline distT="0" distB="0" distL="0" distR="0" wp14:anchorId="3615EEF9" wp14:editId="14104FDC">
+            <wp:extent cx="5070321" cy="4157663"/>
+            <wp:effectExtent l="0" t="0" r="0" b="0"/>
+            <wp:docPr id="1" name="Picture 1"/>
             <wp:cNvGraphicFramePr>
               <a:graphicFrameLocks xmlns:a="http://schemas.openxmlformats.org/drawingml/2006/main" noChangeAspect="1"/>
             </wp:cNvGraphicFramePr>
@@ -1252,17 +1807,11 @@
               <a:graphicData uri="http://schemas.openxmlformats.org/drawingml/2006/picture">
                 <pic:pic xmlns:pic="http://schemas.openxmlformats.org/drawingml/2006/picture">
                   <pic:nvPicPr>
-                    <pic:cNvPr id="4" name="playing.PNG"/>
+                    <pic:cNvPr id="1" name=""/>
                     <pic:cNvPicPr/>
                   </pic:nvPicPr>
                   <pic:blipFill>
-                    <a:blip r:embed="rId6">
-                      <a:extLst>
-                        <a:ext uri="{28A0092B-C50C-407E-A947-70E740481C1C}">
-                          <a14:useLocalDpi xmlns:a14="http://schemas.microsoft.com/office/drawing/2010/main" val="0"/>
-                        </a:ext>
-                      </a:extLst>
-                    </a:blip>
+                    <a:blip r:embed="rId6"/>
                     <a:stretch>
                       <a:fillRect/>
                     </a:stretch>
@@ -1270,7 +1819,7 @@
                   <pic:spPr>
                     <a:xfrm>
                       <a:off x="0" y="0"/>
-                      <a:ext cx="5289822" cy="4064209"/>
+                      <a:ext cx="5077919" cy="4163893"/>
                     </a:xfrm>
                     <a:prstGeom prst="rect">
                       <a:avLst/>
@@ -1391,7 +1940,6 @@
           <w:szCs w:val="32"/>
           <w:u w:val="single"/>
         </w:rPr>
-        <w:lastRenderedPageBreak/>
         <w:t>Win State:</w:t>
       </w:r>
     </w:p>
@@ -1424,7 +1972,7 @@
         <mc:AlternateContent>
           <mc:Choice Requires="wps">
             <w:drawing>
-              <wp:anchor distT="45720" distB="45720" distL="114300" distR="114300" simplePos="0" relativeHeight="251677696" behindDoc="0" locked="0" layoutInCell="1" allowOverlap="1" wp14:anchorId="2D4EC0F0" wp14:editId="1E5C3A17">
+              <wp:anchor distT="45720" distB="45720" distL="114300" distR="114300" simplePos="0" relativeHeight="251658252" behindDoc="0" locked="0" layoutInCell="1" allowOverlap="1" wp14:anchorId="2D4EC0F0" wp14:editId="1E5C3A17">
                 <wp:simplePos x="0" y="0"/>
                 <wp:positionH relativeFrom="rightMargin">
                   <wp:posOffset>-330200</wp:posOffset>
@@ -1499,7 +2047,7 @@
           </mc:Choice>
           <mc:Fallback>
             <w:pict>
-              <v:shape w14:anchorId="2D4EC0F0" id="_x0000_s1030" type="#_x0000_t202" style="position:absolute;left:0;text-align:left;margin-left:-26pt;margin-top:225.05pt;width:1in;height:94pt;rotation:180;flip:y;z-index:251677696;visibility:visible;mso-wrap-style:square;mso-width-percent:0;mso-height-percent:0;mso-wrap-distance-left:9pt;mso-wrap-distance-top:3.6pt;mso-wrap-distance-right:9pt;mso-wrap-distance-bottom:3.6pt;mso-position-horizontal:absolute;mso-position-horizontal-relative:right-margin-area;mso-position-vertical:absolute;mso-position-vertical-relative:text;mso-width-percent:0;mso-height-percent:0;mso-width-relative:margin;mso-height-relative:margin;v-text-anchor:top" o:gfxdata="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">
+              <v:shape w14:anchorId="2D4EC0F0" id="_x0000_s1032" type="#_x0000_t202" style="position:absolute;left:0;text-align:left;margin-left:-26pt;margin-top:225.05pt;width:1in;height:94pt;rotation:180;flip:y;z-index:251658252;visibility:visible;mso-wrap-style:square;mso-width-percent:0;mso-height-percent:0;mso-wrap-distance-left:9pt;mso-wrap-distance-top:3.6pt;mso-wrap-distance-right:9pt;mso-wrap-distance-bottom:3.6pt;mso-position-horizontal:absolute;mso-position-horizontal-relative:right-margin-area;mso-position-vertical:absolute;mso-position-vertical-relative:text;mso-width-percent:0;mso-height-percent:0;mso-width-relative:margin;mso-height-relative:margin;v-text-anchor:top" o:gfxdata="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">
                 <v:textbox>
                   <w:txbxContent>
                     <w:p>
@@ -1533,7 +2081,7 @@
         <mc:AlternateContent>
           <mc:Choice Requires="wps">
             <w:drawing>
-              <wp:anchor distT="0" distB="0" distL="114300" distR="114300" simplePos="0" relativeHeight="251675648" behindDoc="0" locked="0" layoutInCell="1" allowOverlap="1" wp14:anchorId="0C6C6805" wp14:editId="6AE7B107">
+              <wp:anchor distT="0" distB="0" distL="114300" distR="114300" simplePos="0" relativeHeight="251658251" behindDoc="0" locked="0" layoutInCell="1" allowOverlap="1" wp14:anchorId="0C6C6805" wp14:editId="6AE7B107">
                 <wp:simplePos x="0" y="0"/>
                 <wp:positionH relativeFrom="margin">
                   <wp:posOffset>4298950</wp:posOffset>
@@ -1596,7 +2144,7 @@
               </wp:anchor>
             </w:drawing>
           </mc:Choice>
-          <mc:Fallback>
+          <mc:Fallback xmlns:arto="http://schemas.microsoft.com/office/word/2006/arto">
             <w:pict>
               <v:shape w14:anchorId="62619D8B" id="Arrow: Right 19" o:spid="_x0000_s1026" type="#_x0000_t13" style="position:absolute;margin-left:338.5pt;margin-top:246.75pt;width:106pt;height:27.5pt;flip:x;z-index:251675648;visibility:visible;mso-wrap-style:square;mso-width-percent:0;mso-height-percent:0;mso-wrap-distance-left:9pt;mso-wrap-distance-top:0;mso-wrap-distance-right:9pt;mso-wrap-distance-bottom:0;mso-position-horizontal:absolute;mso-position-horizontal-relative:margin;mso-position-vertical:absolute;mso-position-vertical-relative:text;mso-width-percent:0;mso-height-percent:0;mso-width-relative:margin;mso-height-relative:margin;v-text-anchor:middle" o:gfxdata="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" adj="18798" fillcolor="red" strokecolor="#1f3763 [1604]" strokeweight="1pt">
                 <w10:wrap anchorx="margin"/>
@@ -1615,7 +2163,7 @@
         <mc:AlternateContent>
           <mc:Choice Requires="wps">
             <w:drawing>
-              <wp:anchor distT="0" distB="0" distL="114300" distR="114300" simplePos="0" relativeHeight="251674624" behindDoc="0" locked="0" layoutInCell="1" allowOverlap="1" wp14:anchorId="74E89238" wp14:editId="261AD59F">
+              <wp:anchor distT="0" distB="0" distL="114300" distR="114300" simplePos="0" relativeHeight="251658250" behindDoc="0" locked="0" layoutInCell="1" allowOverlap="1" wp14:anchorId="74E89238" wp14:editId="261AD59F">
                 <wp:simplePos x="0" y="0"/>
                 <wp:positionH relativeFrom="column">
                   <wp:posOffset>3746500</wp:posOffset>
@@ -1678,7 +2226,7 @@
               </wp:anchor>
             </w:drawing>
           </mc:Choice>
-          <mc:Fallback>
+          <mc:Fallback xmlns:arto="http://schemas.microsoft.com/office/word/2006/arto">
             <w:pict>
               <v:shape w14:anchorId="105DFCE5" id="Arrow: Right 18" o:spid="_x0000_s1026" type="#_x0000_t13" style="position:absolute;margin-left:295pt;margin-top:216.75pt;width:146.5pt;height:34.5pt;flip:x;z-index:251674624;visibility:visible;mso-wrap-style:square;mso-width-percent:0;mso-height-percent:0;mso-wrap-distance-left:9pt;mso-wrap-distance-top:0;mso-wrap-distance-right:9pt;mso-wrap-distance-bottom:0;mso-position-horizontal:absolute;mso-position-horizontal-relative:text;mso-position-vertical:absolute;mso-position-vertical-relative:text;mso-width-percent:0;mso-height-percent:0;mso-width-relative:margin;mso-height-relative:margin;v-text-anchor:middle" o:gfxdata="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" adj="19057" fillcolor="red" strokecolor="#1f3763 [1604]" strokeweight="1pt"/>
             </w:pict>
@@ -1695,7 +2243,7 @@
         <mc:AlternateContent>
           <mc:Choice Requires="wps">
             <w:drawing>
-              <wp:anchor distT="0" distB="0" distL="114300" distR="114300" simplePos="0" relativeHeight="251673600" behindDoc="0" locked="0" layoutInCell="1" allowOverlap="1" wp14:anchorId="4050B5F8" wp14:editId="0853B30B">
+              <wp:anchor distT="0" distB="0" distL="114300" distR="114300" simplePos="0" relativeHeight="251658249" behindDoc="0" locked="0" layoutInCell="1" allowOverlap="1" wp14:anchorId="4050B5F8" wp14:editId="0853B30B">
                 <wp:simplePos x="0" y="0"/>
                 <wp:positionH relativeFrom="margin">
                   <wp:posOffset>3638549</wp:posOffset>
@@ -1755,7 +2303,7 @@
               </wp:anchor>
             </w:drawing>
           </mc:Choice>
-          <mc:Fallback>
+          <mc:Fallback xmlns:arto="http://schemas.microsoft.com/office/word/2006/arto">
             <w:pict>
               <v:shape w14:anchorId="398D32B7" id="Arrow: Right 17" o:spid="_x0000_s1026" type="#_x0000_t13" style="position:absolute;margin-left:286.5pt;margin-top:130.25pt;width:163.5pt;height:55.5pt;flip:x;z-index:251673600;visibility:visible;mso-wrap-style:square;mso-width-percent:0;mso-wrap-distance-left:9pt;mso-wrap-distance-top:0;mso-wrap-distance-right:9pt;mso-wrap-distance-bottom:0;mso-position-horizontal:absolute;mso-position-horizontal-relative:margin;mso-position-vertical:absolute;mso-position-vertical-relative:text;mso-width-percent:0;mso-width-relative:margin;v-text-anchor:middle" o:gfxdata="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" adj="17934" fillcolor="red" strokecolor="#1f3763 [1604]" strokeweight="1pt">
                 <w10:wrap anchorx="margin"/>
@@ -1774,7 +2322,7 @@
         <mc:AlternateContent>
           <mc:Choice Requires="wps">
             <w:drawing>
-              <wp:anchor distT="45720" distB="45720" distL="114300" distR="114300" simplePos="0" relativeHeight="251672576" behindDoc="0" locked="0" layoutInCell="1" allowOverlap="1" wp14:anchorId="7FD8BFFA" wp14:editId="261E930C">
+              <wp:anchor distT="45720" distB="45720" distL="114300" distR="114300" simplePos="0" relativeHeight="251658248" behindDoc="0" locked="0" layoutInCell="1" allowOverlap="1" wp14:anchorId="7FD8BFFA" wp14:editId="261E930C">
                 <wp:simplePos x="0" y="0"/>
                 <wp:positionH relativeFrom="rightMargin">
                   <wp:posOffset>-228600</wp:posOffset>
@@ -1849,7 +2397,7 @@
           </mc:Choice>
           <mc:Fallback>
             <w:pict>
-              <v:shape w14:anchorId="7FD8BFFA" id="_x0000_s1031" type="#_x0000_t202" style="position:absolute;left:0;text-align:left;margin-left:-18pt;margin-top:110.25pt;width:1in;height:94pt;rotation:180;flip:y;z-index:251672576;visibility:visible;mso-wrap-style:square;mso-width-percent:0;mso-height-percent:0;mso-wrap-distance-left:9pt;mso-wrap-distance-top:3.6pt;mso-wrap-distance-right:9pt;mso-wrap-distance-bottom:3.6pt;mso-position-horizontal:absolute;mso-position-horizontal-relative:right-margin-area;mso-position-vertical:absolute;mso-position-vertical-relative:text;mso-width-percent:0;mso-height-percent:0;mso-width-relative:margin;mso-height-relative:margin;v-text-anchor:top" o:gfxdata="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">
+              <v:shape w14:anchorId="7FD8BFFA" id="_x0000_s1033" type="#_x0000_t202" style="position:absolute;left:0;text-align:left;margin-left:-18pt;margin-top:110.25pt;width:1in;height:94pt;rotation:180;flip:y;z-index:251658248;visibility:visible;mso-wrap-style:square;mso-width-percent:0;mso-height-percent:0;mso-wrap-distance-left:9pt;mso-wrap-distance-top:3.6pt;mso-wrap-distance-right:9pt;mso-wrap-distance-bottom:3.6pt;mso-position-horizontal:absolute;mso-position-horizontal-relative:right-margin-area;mso-position-vertical:absolute;mso-position-vertical-relative:text;mso-width-percent:0;mso-height-percent:0;mso-width-relative:margin;mso-height-relative:margin;v-text-anchor:top" o:gfxdata="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">
                 <v:textbox>
                   <w:txbxContent>
                     <w:p>
@@ -2051,18 +2599,7 @@
           <w:szCs w:val="32"/>
           <w:u w:val="single"/>
         </w:rPr>
-        <w:lastRenderedPageBreak/>
-        <w:t>Lose State</w:t>
-      </w:r>
-      <w:r>
-        <w:rPr>
-          <w:rFonts w:ascii="Times New Roman" w:hAnsi="Times New Roman" w:cs="Times New Roman"/>
-          <w:b/>
-          <w:sz w:val="32"/>
-          <w:szCs w:val="32"/>
-          <w:u w:val="single"/>
-        </w:rPr>
-        <w:t>:</w:t>
+        <w:t>Lose State:</w:t>
       </w:r>
     </w:p>
     <w:p>
@@ -2083,7 +2620,7 @@
         <mc:AlternateContent>
           <mc:Choice Requires="wps">
             <w:drawing>
-              <wp:anchor distT="45720" distB="45720" distL="114300" distR="114300" simplePos="0" relativeHeight="251684864" behindDoc="0" locked="0" layoutInCell="1" allowOverlap="1" wp14:anchorId="0878E485" wp14:editId="3F30359F">
+              <wp:anchor distT="45720" distB="45720" distL="114300" distR="114300" simplePos="0" relativeHeight="251658256" behindDoc="0" locked="0" layoutInCell="1" allowOverlap="1" wp14:anchorId="0878E485" wp14:editId="3F30359F">
                 <wp:simplePos x="0" y="0"/>
                 <wp:positionH relativeFrom="rightMargin">
                   <wp:posOffset>-438150</wp:posOffset>
@@ -2166,7 +2703,7 @@
           </mc:Choice>
           <mc:Fallback>
             <w:pict>
-              <v:shape w14:anchorId="0878E485" id="_x0000_s1032" type="#_x0000_t202" style="position:absolute;margin-left:-34.5pt;margin-top:237.6pt;width:1in;height:54.5pt;rotation:180;flip:y;z-index:251684864;visibility:visible;mso-wrap-style:square;mso-width-percent:0;mso-height-percent:0;mso-wrap-distance-left:9pt;mso-wrap-distance-top:3.6pt;mso-wrap-distance-right:9pt;mso-wrap-distance-bottom:3.6pt;mso-position-horizontal:absolute;mso-position-horizontal-relative:right-margin-area;mso-position-vertical:absolute;mso-position-vertical-relative:text;mso-width-percent:0;mso-height-percent:0;mso-width-relative:margin;mso-height-relative:margin;v-text-anchor:top" o:gfxdata="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">
+              <v:shape w14:anchorId="0878E485" id="_x0000_s1034" type="#_x0000_t202" style="position:absolute;margin-left:-34.5pt;margin-top:237.6pt;width:1in;height:54.5pt;rotation:180;flip:y;z-index:251658256;visibility:visible;mso-wrap-style:square;mso-width-percent:0;mso-height-percent:0;mso-wrap-distance-left:9pt;mso-wrap-distance-top:3.6pt;mso-wrap-distance-right:9pt;mso-wrap-distance-bottom:3.6pt;mso-position-horizontal:absolute;mso-position-horizontal-relative:right-margin-area;mso-position-vertical:absolute;mso-position-vertical-relative:text;mso-width-percent:0;mso-height-percent:0;mso-width-relative:margin;mso-height-relative:margin;v-text-anchor:top" o:gfxdata="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">
                 <v:textbox>
                   <w:txbxContent>
                     <w:p>
@@ -2208,7 +2745,7 @@
         <mc:AlternateContent>
           <mc:Choice Requires="wps">
             <w:drawing>
-              <wp:anchor distT="0" distB="0" distL="114300" distR="114300" simplePos="0" relativeHeight="251682816" behindDoc="0" locked="0" layoutInCell="1" allowOverlap="1" wp14:anchorId="306AC29F" wp14:editId="6896B7D6">
+              <wp:anchor distT="0" distB="0" distL="114300" distR="114300" simplePos="0" relativeHeight="251658255" behindDoc="0" locked="0" layoutInCell="1" allowOverlap="1" wp14:anchorId="306AC29F" wp14:editId="6896B7D6">
                 <wp:simplePos x="0" y="0"/>
                 <wp:positionH relativeFrom="column">
                   <wp:posOffset>3327400</wp:posOffset>
@@ -2265,7 +2802,7 @@
               </wp:anchor>
             </w:drawing>
           </mc:Choice>
-          <mc:Fallback>
+          <mc:Fallback xmlns:arto="http://schemas.microsoft.com/office/word/2006/arto">
             <w:pict>
               <v:shape w14:anchorId="5748D1B4" id="Arrow: Right 25" o:spid="_x0000_s1026" type="#_x0000_t13" style="position:absolute;margin-left:262pt;margin-top:230.65pt;width:173.5pt;height:67.5pt;flip:x;z-index:251682816;visibility:visible;mso-wrap-style:square;mso-width-percent:0;mso-height-percent:0;mso-wrap-distance-left:9pt;mso-wrap-distance-top:0;mso-wrap-distance-right:9pt;mso-wrap-distance-bottom:0;mso-position-horizontal:absolute;mso-position-horizontal-relative:text;mso-position-vertical:absolute;mso-position-vertical-relative:text;mso-width-percent:0;mso-height-percent:0;mso-width-relative:margin;mso-height-relative:margin;v-text-anchor:middle" o:gfxdata="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" adj="17398" fillcolor="red" strokecolor="#2f528f" strokeweight="1pt"/>
             </w:pict>
@@ -2282,7 +2819,7 @@
         <mc:AlternateContent>
           <mc:Choice Requires="wps">
             <w:drawing>
-              <wp:anchor distT="45720" distB="45720" distL="114300" distR="114300" simplePos="0" relativeHeight="251680768" behindDoc="0" locked="0" layoutInCell="1" allowOverlap="1" wp14:anchorId="60FE6E9A" wp14:editId="2E9785B4">
+              <wp:anchor distT="45720" distB="45720" distL="114300" distR="114300" simplePos="0" relativeHeight="251658254" behindDoc="0" locked="0" layoutInCell="1" allowOverlap="1" wp14:anchorId="60FE6E9A" wp14:editId="2E9785B4">
                 <wp:simplePos x="0" y="0"/>
                 <wp:positionH relativeFrom="rightMargin">
                   <wp:posOffset>-355600</wp:posOffset>
@@ -2357,7 +2894,7 @@
           </mc:Choice>
           <mc:Fallback>
             <w:pict>
-              <v:shape w14:anchorId="60FE6E9A" id="_x0000_s1033" type="#_x0000_t202" style="position:absolute;margin-left:-28pt;margin-top:144.65pt;width:1in;height:54.5pt;rotation:180;flip:y;z-index:251680768;visibility:visible;mso-wrap-style:square;mso-width-percent:0;mso-height-percent:0;mso-wrap-distance-left:9pt;mso-wrap-distance-top:3.6pt;mso-wrap-distance-right:9pt;mso-wrap-distance-bottom:3.6pt;mso-position-horizontal:absolute;mso-position-horizontal-relative:right-margin-area;mso-position-vertical:absolute;mso-position-vertical-relative:text;mso-width-percent:0;mso-height-percent:0;mso-width-relative:margin;mso-height-relative:margin;v-text-anchor:top" o:gfxdata="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">
+              <v:shape w14:anchorId="60FE6E9A" id="_x0000_s1035" type="#_x0000_t202" style="position:absolute;margin-left:-28pt;margin-top:144.65pt;width:1in;height:54.5pt;rotation:180;flip:y;z-index:251658254;visibility:visible;mso-wrap-style:square;mso-width-percent:0;mso-height-percent:0;mso-wrap-distance-left:9pt;mso-wrap-distance-top:3.6pt;mso-wrap-distance-right:9pt;mso-wrap-distance-bottom:3.6pt;mso-position-horizontal:absolute;mso-position-horizontal-relative:right-margin-area;mso-position-vertical:absolute;mso-position-vertical-relative:text;mso-width-percent:0;mso-height-percent:0;mso-width-relative:margin;mso-height-relative:margin;v-text-anchor:top" o:gfxdata="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">
                 <v:textbox>
                   <w:txbxContent>
                     <w:p>
@@ -2391,7 +2928,7 @@
         <mc:AlternateContent>
           <mc:Choice Requires="wps">
             <w:drawing>
-              <wp:anchor distT="0" distB="0" distL="114300" distR="114300" simplePos="0" relativeHeight="251678720" behindDoc="0" locked="0" layoutInCell="1" allowOverlap="1" wp14:anchorId="6DBD1764" wp14:editId="63A99802">
+              <wp:anchor distT="0" distB="0" distL="114300" distR="114300" simplePos="0" relativeHeight="251658253" behindDoc="0" locked="0" layoutInCell="1" allowOverlap="1" wp14:anchorId="6DBD1764" wp14:editId="63A99802">
                 <wp:simplePos x="0" y="0"/>
                 <wp:positionH relativeFrom="column">
                   <wp:posOffset>3397250</wp:posOffset>
@@ -2454,7 +2991,7 @@
               </wp:anchor>
             </w:drawing>
           </mc:Choice>
-          <mc:Fallback>
+          <mc:Fallback xmlns:arto="http://schemas.microsoft.com/office/word/2006/arto">
             <w:pict>
               <v:shape w14:anchorId="76900A2B" id="Arrow: Right 21" o:spid="_x0000_s1026" type="#_x0000_t13" style="position:absolute;margin-left:267.5pt;margin-top:138.65pt;width:173.5pt;height:67.5pt;flip:x;z-index:251678720;visibility:visible;mso-wrap-style:square;mso-width-percent:0;mso-height-percent:0;mso-wrap-distance-left:9pt;mso-wrap-distance-top:0;mso-wrap-distance-right:9pt;mso-wrap-distance-bottom:0;mso-position-horizontal:absolute;mso-position-horizontal-relative:text;mso-position-vertical:absolute;mso-position-vertical-relative:text;mso-width-percent:0;mso-height-percent:0;mso-width-relative:margin;mso-height-relative:margin;v-text-anchor:middle" o:gfxdata="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" adj="17398" fillcolor="red" strokecolor="#1f3763 [1604]" strokeweight="1pt"/>
             </w:pict>
@@ -2510,18 +3047,354 @@
           </wp:inline>
         </w:drawing>
       </w:r>
-      <w:bookmarkStart w:id="0" w:name="_GoBack"/>
-      <w:bookmarkEnd w:id="0"/>
-    </w:p>
-    <w:p>
-      <w:pPr>
-        <w:jc w:val="center"/>
-        <w:rPr>
-          <w:rFonts w:ascii="Times New Roman" w:hAnsi="Times New Roman" w:cs="Times New Roman"/>
-          <w:sz w:val="24"/>
-          <w:szCs w:val="24"/>
-        </w:rPr>
-      </w:pPr>
+    </w:p>
+    <w:p>
+      <w:pPr>
+        <w:rPr>
+          <w:rFonts w:ascii="Times New Roman" w:hAnsi="Times New Roman" w:cs="Times New Roman"/>
+          <w:sz w:val="24"/>
+          <w:szCs w:val="24"/>
+        </w:rPr>
+      </w:pPr>
+      <w:r>
+        <w:rPr>
+          <w:rFonts w:ascii="Times New Roman" w:hAnsi="Times New Roman" w:cs="Times New Roman"/>
+          <w:sz w:val="24"/>
+          <w:szCs w:val="24"/>
+        </w:rPr>
+        <w:br w:type="page"/>
+      </w:r>
+    </w:p>
+    <w:p>
+      <w:pPr>
+        <w:rPr>
+          <w:rFonts w:ascii="Times New Roman" w:hAnsi="Times New Roman" w:cs="Times New Roman"/>
+          <w:b/>
+          <w:sz w:val="32"/>
+          <w:szCs w:val="32"/>
+          <w:u w:val="single"/>
+        </w:rPr>
+      </w:pPr>
+      <w:r>
+        <w:rPr>
+          <w:rFonts w:ascii="Times New Roman" w:hAnsi="Times New Roman" w:cs="Times New Roman"/>
+          <w:b/>
+          <w:sz w:val="32"/>
+          <w:szCs w:val="32"/>
+          <w:u w:val="single"/>
+        </w:rPr>
+        <w:t>Work Distribution:</w:t>
+      </w:r>
+    </w:p>
+    <w:tbl>
+      <w:tblPr>
+        <w:tblStyle w:val="TableGrid"/>
+        <w:tblW w:w="0" w:type="auto"/>
+        <w:tblLook w:val="04A0" w:firstRow="1" w:lastRow="0" w:firstColumn="1" w:lastColumn="0" w:noHBand="0" w:noVBand="1"/>
+      </w:tblPr>
+      <w:tblGrid>
+        <w:gridCol w:w="4675"/>
+        <w:gridCol w:w="4675"/>
+      </w:tblGrid>
+      <w:tr>
+        <w:tc>
+          <w:tcPr>
+            <w:tcW w:w="4675" w:type="dxa"/>
+          </w:tcPr>
+          <w:p>
+            <w:pPr>
+              <w:rPr>
+                <w:rFonts w:ascii="Times New Roman" w:hAnsi="Times New Roman" w:cs="Times New Roman"/>
+              </w:rPr>
+            </w:pPr>
+            <w:r>
+              <w:rPr>
+                <w:rFonts w:ascii="Times New Roman" w:hAnsi="Times New Roman" w:cs="Times New Roman"/>
+              </w:rPr>
+              <w:t>Menus</w:t>
+            </w:r>
+          </w:p>
+        </w:tc>
+        <w:tc>
+          <w:tcPr>
+            <w:tcW w:w="4675" w:type="dxa"/>
+          </w:tcPr>
+          <w:p>
+            <w:pPr>
+              <w:rPr>
+                <w:rFonts w:ascii="Times New Roman" w:hAnsi="Times New Roman" w:cs="Times New Roman"/>
+              </w:rPr>
+            </w:pPr>
+            <w:r>
+              <w:rPr>
+                <w:rFonts w:ascii="Times New Roman" w:hAnsi="Times New Roman" w:cs="Times New Roman"/>
+              </w:rPr>
+              <w:t>Jeremy</w:t>
+            </w:r>
+          </w:p>
+        </w:tc>
+      </w:tr>
+      <w:tr>
+        <w:tc>
+          <w:tcPr>
+            <w:tcW w:w="4675" w:type="dxa"/>
+          </w:tcPr>
+          <w:p>
+            <w:pPr>
+              <w:rPr>
+                <w:rFonts w:ascii="Times New Roman" w:hAnsi="Times New Roman" w:cs="Times New Roman"/>
+              </w:rPr>
+            </w:pPr>
+            <w:r>
+              <w:rPr>
+                <w:rFonts w:ascii="Times New Roman" w:hAnsi="Times New Roman" w:cs="Times New Roman"/>
+              </w:rPr>
+              <w:t>Lose &amp; Win Classes</w:t>
+            </w:r>
+          </w:p>
+        </w:tc>
+        <w:tc>
+          <w:tcPr>
+            <w:tcW w:w="4675" w:type="dxa"/>
+          </w:tcPr>
+          <w:p>
+            <w:pPr>
+              <w:rPr>
+                <w:rFonts w:ascii="Times New Roman" w:hAnsi="Times New Roman" w:cs="Times New Roman"/>
+              </w:rPr>
+            </w:pPr>
+            <w:r>
+              <w:rPr>
+                <w:rFonts w:ascii="Times New Roman" w:hAnsi="Times New Roman" w:cs="Times New Roman"/>
+              </w:rPr>
+              <w:t>Jeremy</w:t>
+            </w:r>
+          </w:p>
+        </w:tc>
+      </w:tr>
+      <w:tr>
+        <w:tc>
+          <w:tcPr>
+            <w:tcW w:w="4675" w:type="dxa"/>
+          </w:tcPr>
+          <w:p>
+            <w:pPr>
+              <w:rPr>
+                <w:rFonts w:ascii="Times New Roman" w:hAnsi="Times New Roman" w:cs="Times New Roman"/>
+              </w:rPr>
+            </w:pPr>
+            <w:r>
+              <w:rPr>
+                <w:rFonts w:ascii="Times New Roman" w:hAnsi="Times New Roman" w:cs="Times New Roman"/>
+              </w:rPr>
+              <w:t>Ball &amp; Paddle Classes</w:t>
+            </w:r>
+          </w:p>
+        </w:tc>
+        <w:tc>
+          <w:tcPr>
+            <w:tcW w:w="4675" w:type="dxa"/>
+          </w:tcPr>
+          <w:p>
+            <w:pPr>
+              <w:rPr>
+                <w:rFonts w:ascii="Times New Roman" w:hAnsi="Times New Roman" w:cs="Times New Roman"/>
+              </w:rPr>
+            </w:pPr>
+            <w:r>
+              <w:rPr>
+                <w:rFonts w:ascii="Times New Roman" w:hAnsi="Times New Roman" w:cs="Times New Roman"/>
+              </w:rPr>
+              <w:t>Jordan</w:t>
+            </w:r>
+          </w:p>
+        </w:tc>
+      </w:tr>
+      <w:tr>
+        <w:tc>
+          <w:tcPr>
+            <w:tcW w:w="4675" w:type="dxa"/>
+          </w:tcPr>
+          <w:p>
+            <w:pPr>
+              <w:rPr>
+                <w:rFonts w:ascii="Times New Roman" w:hAnsi="Times New Roman" w:cs="Times New Roman"/>
+              </w:rPr>
+            </w:pPr>
+            <w:r>
+              <w:rPr>
+                <w:rFonts w:ascii="Times New Roman" w:hAnsi="Times New Roman" w:cs="Times New Roman"/>
+              </w:rPr>
+              <w:t>Code Refactoring</w:t>
+            </w:r>
+          </w:p>
+        </w:tc>
+        <w:tc>
+          <w:tcPr>
+            <w:tcW w:w="4675" w:type="dxa"/>
+          </w:tcPr>
+          <w:p>
+            <w:pPr>
+              <w:rPr>
+                <w:rFonts w:ascii="Times New Roman" w:hAnsi="Times New Roman" w:cs="Times New Roman"/>
+              </w:rPr>
+            </w:pPr>
+            <w:r>
+              <w:rPr>
+                <w:rFonts w:ascii="Times New Roman" w:hAnsi="Times New Roman" w:cs="Times New Roman"/>
+              </w:rPr>
+              <w:t>Jordan</w:t>
+            </w:r>
+          </w:p>
+        </w:tc>
+      </w:tr>
+      <w:tr>
+        <w:tc>
+          <w:tcPr>
+            <w:tcW w:w="4675" w:type="dxa"/>
+          </w:tcPr>
+          <w:p>
+            <w:pPr>
+              <w:rPr>
+                <w:rFonts w:ascii="Times New Roman" w:hAnsi="Times New Roman" w:cs="Times New Roman"/>
+              </w:rPr>
+            </w:pPr>
+            <w:r>
+              <w:rPr>
+                <w:rFonts w:ascii="Times New Roman" w:hAnsi="Times New Roman" w:cs="Times New Roman"/>
+              </w:rPr>
+              <w:t>Music</w:t>
+            </w:r>
+          </w:p>
+        </w:tc>
+        <w:tc>
+          <w:tcPr>
+            <w:tcW w:w="4675" w:type="dxa"/>
+          </w:tcPr>
+          <w:p>
+            <w:pPr>
+              <w:rPr>
+                <w:rFonts w:ascii="Times New Roman" w:hAnsi="Times New Roman" w:cs="Times New Roman"/>
+              </w:rPr>
+            </w:pPr>
+            <w:r>
+              <w:rPr>
+                <w:rFonts w:ascii="Times New Roman" w:hAnsi="Times New Roman" w:cs="Times New Roman"/>
+              </w:rPr>
+              <w:t>Jeremy</w:t>
+            </w:r>
+          </w:p>
+        </w:tc>
+      </w:tr>
+      <w:tr>
+        <w:tc>
+          <w:tcPr>
+            <w:tcW w:w="4675" w:type="dxa"/>
+          </w:tcPr>
+          <w:p>
+            <w:pPr>
+              <w:rPr>
+                <w:rFonts w:ascii="Times New Roman" w:hAnsi="Times New Roman" w:cs="Times New Roman"/>
+              </w:rPr>
+            </w:pPr>
+            <w:r>
+              <w:rPr>
+                <w:rFonts w:ascii="Times New Roman" w:hAnsi="Times New Roman" w:cs="Times New Roman"/>
+              </w:rPr>
+              <w:t>Sound Effects</w:t>
+            </w:r>
+          </w:p>
+        </w:tc>
+        <w:tc>
+          <w:tcPr>
+            <w:tcW w:w="4675" w:type="dxa"/>
+          </w:tcPr>
+          <w:p>
+            <w:pPr>
+              <w:rPr>
+                <w:rFonts w:ascii="Times New Roman" w:hAnsi="Times New Roman" w:cs="Times New Roman"/>
+              </w:rPr>
+            </w:pPr>
+            <w:r>
+              <w:rPr>
+                <w:rFonts w:ascii="Times New Roman" w:hAnsi="Times New Roman" w:cs="Times New Roman"/>
+              </w:rPr>
+              <w:t xml:space="preserve">Jeremy &amp; </w:t>
+            </w:r>
+            <w:r>
+              <w:rPr>
+                <w:rFonts w:ascii="Times New Roman" w:hAnsi="Times New Roman" w:cs="Times New Roman"/>
+              </w:rPr>
+              <w:t>Jordan</w:t>
+            </w:r>
+          </w:p>
+        </w:tc>
+      </w:tr>
+    </w:tbl>
+    <w:p>
+      <w:pPr>
+        <w:rPr>
+          <w:rFonts w:ascii="Times New Roman" w:hAnsi="Times New Roman" w:cs="Times New Roman"/>
+          <w:b/>
+          <w:sz w:val="32"/>
+          <w:szCs w:val="32"/>
+          <w:u w:val="single"/>
+        </w:rPr>
+      </w:pPr>
+    </w:p>
+    <w:p>
+      <w:pPr>
+        <w:rPr>
+          <w:rFonts w:ascii="Times New Roman" w:hAnsi="Times New Roman" w:cs="Times New Roman"/>
+          <w:b/>
+          <w:sz w:val="32"/>
+          <w:szCs w:val="32"/>
+          <w:u w:val="single"/>
+        </w:rPr>
+      </w:pPr>
+      <w:r>
+        <w:rPr>
+          <w:rFonts w:ascii="Times New Roman" w:hAnsi="Times New Roman" w:cs="Times New Roman"/>
+          <w:b/>
+          <w:sz w:val="32"/>
+          <w:szCs w:val="32"/>
+          <w:u w:val="single"/>
+        </w:rPr>
+        <w:t>Difficulties and Solutions:</w:t>
+      </w:r>
+    </w:p>
+    <w:p>
+      <w:pPr>
+        <w:rPr>
+          <w:rFonts w:ascii="Times New Roman" w:hAnsi="Times New Roman" w:cs="Times New Roman"/>
+          <w:sz w:val="24"/>
+          <w:szCs w:val="24"/>
+        </w:rPr>
+      </w:pPr>
+      <w:r>
+        <w:rPr>
+          <w:rFonts w:ascii="Times New Roman" w:hAnsi="Times New Roman" w:cs="Times New Roman"/>
+          <w:sz w:val="24"/>
+          <w:szCs w:val="24"/>
+        </w:rPr>
+        <w:t>There were bugs with the ball physics that would cause the ball to collide with the walls multiple times leading to the ball</w:t>
+      </w:r>
+      <w:r>
+        <w:rPr>
+          <w:rFonts w:ascii="Times New Roman" w:hAnsi="Times New Roman" w:cs="Times New Roman"/>
+          <w:sz w:val="24"/>
+          <w:szCs w:val="24"/>
+        </w:rPr>
+        <w:t>’s angular velocity to glitch out</w:t>
+      </w:r>
+      <w:r>
+        <w:rPr>
+          <w:rFonts w:ascii="Times New Roman" w:hAnsi="Times New Roman" w:cs="Times New Roman"/>
+          <w:sz w:val="24"/>
+          <w:szCs w:val="24"/>
+        </w:rPr>
+        <w:t xml:space="preserve">. This was solved by using a timer to </w:t>
+      </w:r>
     </w:p>
     <w:sectPr>
       <w:pgSz w:w="12240" w:h="15840"/>
@@ -3009,6 +3882,7 @@
     <w:lsdException w:name="HTML Sample" w:semiHidden="1" w:unhideWhenUsed="1"/>
     <w:lsdException w:name="HTML Typewriter" w:semiHidden="1" w:unhideWhenUsed="1"/>
     <w:lsdException w:name="HTML Variable" w:semiHidden="1" w:unhideWhenUsed="1"/>
+    <w:lsdException w:name="Normal Table" w:semiHidden="1" w:unhideWhenUsed="1"/>
     <w:lsdException w:name="annotation subject" w:semiHidden="1" w:unhideWhenUsed="1"/>
     <w:lsdException w:name="No List" w:semiHidden="1" w:unhideWhenUsed="1"/>
     <w:lsdException w:name="Outline List 1" w:semiHidden="1" w:unhideWhenUsed="1"/>
@@ -3055,8 +3929,10 @@
     <w:lsdException w:name="Table Subtle 2" w:semiHidden="1" w:unhideWhenUsed="1"/>
     <w:lsdException w:name="Table Web 1" w:semiHidden="1" w:unhideWhenUsed="1"/>
     <w:lsdException w:name="Table Web 2" w:semiHidden="1" w:unhideWhenUsed="1"/>
+    <w:lsdException w:name="Table Web 3" w:semiHidden="1" w:unhideWhenUsed="1"/>
     <w:lsdException w:name="Balloon Text" w:semiHidden="1" w:unhideWhenUsed="1"/>
     <w:lsdException w:name="Table Grid" w:uiPriority="39"/>
+    <w:lsdException w:name="Table Theme" w:semiHidden="1" w:unhideWhenUsed="1"/>
     <w:lsdException w:name="Placeholder Text" w:semiHidden="1"/>
     <w:lsdException w:name="No Spacing" w:uiPriority="1" w:qFormat="1"/>
     <w:lsdException w:name="Light Shading" w:uiPriority="60"/>
@@ -3349,6 +4225,25 @@
       <w:ind w:left="720"/>
       <w:contextualSpacing/>
     </w:pPr>
+  </w:style>
+  <w:style w:type="table" w:styleId="TableGrid">
+    <w:name w:val="Table Grid"/>
+    <w:basedOn w:val="TableNormal"/>
+    <w:uiPriority w:val="39"/>
+    <w:rsid w:val="00625EF5"/>
+    <w:pPr>
+      <w:spacing w:after="0" w:line="240" w:lineRule="auto"/>
+    </w:pPr>
+    <w:tblPr>
+      <w:tblBorders>
+        <w:top w:val="single" w:sz="4" w:space="0" w:color="auto"/>
+        <w:left w:val="single" w:sz="4" w:space="0" w:color="auto"/>
+        <w:bottom w:val="single" w:sz="4" w:space="0" w:color="auto"/>
+        <w:right w:val="single" w:sz="4" w:space="0" w:color="auto"/>
+        <w:insideH w:val="single" w:sz="4" w:space="0" w:color="auto"/>
+        <w:insideV w:val="single" w:sz="4" w:space="0" w:color="auto"/>
+      </w:tblBorders>
+    </w:tblPr>
   </w:style>
 </w:styles>
 </file>

</xml_diff>